<commit_message>
added office laptop related version changes
</commit_message>
<xml_diff>
--- a/APIs notes.docx
+++ b/APIs notes.docx
@@ -4,6 +4,493 @@
   <w:body>
     <w:p>
       <w:pPr>
+        <w:pStyle w:val="Heading1"/>
+        <w:ind w:left="720" w:hanging="720"/>
+        <w:rPr>
+          <w:lang w:val="en-US"/>
+        </w:rPr>
+      </w:pPr>
+      <w:r>
+        <w:rPr>
+          <w:lang w:val="en-US"/>
+        </w:rPr>
+        <w:t>HTTP request</w:t>
+      </w:r>
+    </w:p>
+    <w:p>
+      <w:pPr>
+        <w:rPr>
+          <w:b/>
+          <w:bCs/>
+          <w:lang w:val="en-US"/>
+        </w:rPr>
+      </w:pPr>
+      <w:r>
+        <w:rPr>
+          <w:lang w:val="en-US"/>
+        </w:rPr>
+        <w:t xml:space="preserve">An HTTP request is </w:t>
+      </w:r>
+      <w:r>
+        <w:rPr>
+          <w:b/>
+          <w:bCs/>
+          <w:lang w:val="en-US"/>
+        </w:rPr>
+        <w:t>a protocol used for sending and receiving information over the internet</w:t>
+      </w:r>
+    </w:p>
+    <w:p>
+      <w:pPr>
+        <w:rPr>
+          <w:lang w:val="en-US"/>
+        </w:rPr>
+      </w:pPr>
+      <w:r>
+        <w:rPr>
+          <w:lang w:val="en-US"/>
+        </w:rPr>
+        <w:t xml:space="preserve">A standard HTTP request is </w:t>
+      </w:r>
+      <w:r>
+        <w:rPr>
+          <w:b/>
+          <w:bCs/>
+          <w:lang w:val="en-US"/>
+        </w:rPr>
+        <w:t>a message that a client (usually a web browser) sends to a server</w:t>
+      </w:r>
+      <w:r>
+        <w:rPr>
+          <w:lang w:val="en-US"/>
+        </w:rPr>
+        <w:t xml:space="preserve">, </w:t>
+      </w:r>
+      <w:r>
+        <w:rPr>
+          <w:b/>
+          <w:bCs/>
+          <w:lang w:val="en-US"/>
+        </w:rPr>
+        <w:t xml:space="preserve">requesting </w:t>
+      </w:r>
+      <w:r>
+        <w:rPr>
+          <w:b/>
+          <w:bCs/>
+          <w:lang w:val="en-US"/>
+        </w:rPr>
+        <w:t>action</w:t>
+      </w:r>
+      <w:r>
+        <w:rPr>
+          <w:b/>
+          <w:bCs/>
+          <w:lang w:val="en-US"/>
+        </w:rPr>
+        <w:t xml:space="preserve"> or data</w:t>
+      </w:r>
+      <w:r>
+        <w:rPr>
+          <w:lang w:val="en-US"/>
+        </w:rPr>
+        <w:t>.</w:t>
+      </w:r>
+    </w:p>
+    <w:p>
+      <w:pPr>
+        <w:rPr>
+          <w:lang w:val="en-US"/>
+        </w:rPr>
+      </w:pPr>
+      <w:r>
+        <w:rPr>
+          <w:lang w:val="en-US"/>
+        </w:rPr>
+        <w:t xml:space="preserve">The basic structure of an HTTP request consists of a </w:t>
+      </w:r>
+      <w:r>
+        <w:rPr>
+          <w:b/>
+          <w:bCs/>
+          <w:lang w:val="en-US"/>
+        </w:rPr>
+        <w:t>request line, a set of headers, and an optional message body</w:t>
+      </w:r>
+      <w:r>
+        <w:rPr>
+          <w:lang w:val="en-US"/>
+        </w:rPr>
+        <w:t xml:space="preserve">. </w:t>
+      </w:r>
+    </w:p>
+    <w:p>
+      <w:pPr>
+        <w:rPr>
+          <w:b/>
+          <w:bCs/>
+          <w:lang w:val="en-US"/>
+        </w:rPr>
+      </w:pPr>
+      <w:r>
+        <w:rPr>
+          <w:lang w:val="en-US"/>
+        </w:rPr>
+        <w:t xml:space="preserve">The </w:t>
+      </w:r>
+      <w:r>
+        <w:rPr>
+          <w:b/>
+          <w:bCs/>
+          <w:lang w:val="en-US"/>
+        </w:rPr>
+        <w:t>request line</w:t>
+      </w:r>
+      <w:r>
+        <w:rPr>
+          <w:lang w:val="en-US"/>
+        </w:rPr>
+        <w:t xml:space="preserve"> </w:t>
+      </w:r>
+      <w:r>
+        <w:rPr>
+          <w:b/>
+          <w:bCs/>
+          <w:lang w:val="en-US"/>
+        </w:rPr>
+        <w:t xml:space="preserve">contains </w:t>
+      </w:r>
+    </w:p>
+    <w:p>
+      <w:pPr>
+        <w:pStyle w:val="ListParagraph"/>
+        <w:numPr>
+          <w:ilvl w:val="0"/>
+          <w:numId w:val="6"/>
+        </w:numPr>
+        <w:rPr>
+          <w:lang w:val="en-US"/>
+        </w:rPr>
+      </w:pPr>
+      <w:r>
+        <w:rPr>
+          <w:b/>
+          <w:bCs/>
+          <w:lang w:val="en-US"/>
+        </w:rPr>
+        <w:t>the method</w:t>
+      </w:r>
+      <w:r>
+        <w:rPr>
+          <w:lang w:val="en-US"/>
+        </w:rPr>
+        <w:t xml:space="preserve"> (e.g. GET, POST, PUT, DELETE), </w:t>
+      </w:r>
+      <w:r>
+        <w:rPr>
+          <w:b/>
+          <w:bCs/>
+          <w:lang w:val="en-US"/>
+        </w:rPr>
+        <w:t>the resource being requested</w:t>
+      </w:r>
+      <w:r>
+        <w:rPr>
+          <w:lang w:val="en-US"/>
+        </w:rPr>
+        <w:t xml:space="preserve"> (e.g. a URL), and the </w:t>
+      </w:r>
+      <w:r>
+        <w:rPr>
+          <w:b/>
+          <w:bCs/>
+          <w:lang w:val="en-US"/>
+        </w:rPr>
+        <w:t>HTTP version being used</w:t>
+      </w:r>
+      <w:r>
+        <w:rPr>
+          <w:lang w:val="en-US"/>
+        </w:rPr>
+        <w:t xml:space="preserve">. </w:t>
+      </w:r>
+    </w:p>
+    <w:p>
+      <w:pPr>
+        <w:rPr>
+          <w:lang w:val="en-US"/>
+        </w:rPr>
+      </w:pPr>
+      <w:r>
+        <w:rPr>
+          <w:lang w:val="en-US"/>
+        </w:rPr>
+        <w:t>The headers provide additional information about the request,</w:t>
+      </w:r>
+    </w:p>
+    <w:p>
+      <w:pPr>
+        <w:pStyle w:val="ListParagraph"/>
+        <w:numPr>
+          <w:ilvl w:val="0"/>
+          <w:numId w:val="6"/>
+        </w:numPr>
+        <w:rPr>
+          <w:lang w:val="en-US"/>
+        </w:rPr>
+      </w:pPr>
+      <w:r>
+        <w:rPr>
+          <w:lang w:val="en-US"/>
+        </w:rPr>
+        <w:t xml:space="preserve">such as the user-agent, </w:t>
+      </w:r>
+    </w:p>
+    <w:p>
+      <w:pPr>
+        <w:pStyle w:val="ListParagraph"/>
+        <w:numPr>
+          <w:ilvl w:val="0"/>
+          <w:numId w:val="6"/>
+        </w:numPr>
+        <w:rPr>
+          <w:lang w:val="en-US"/>
+        </w:rPr>
+      </w:pPr>
+      <w:r>
+        <w:rPr>
+          <w:lang w:val="en-US"/>
+        </w:rPr>
+        <w:t xml:space="preserve">content type, and </w:t>
+      </w:r>
+    </w:p>
+    <w:p>
+      <w:pPr>
+        <w:pStyle w:val="ListParagraph"/>
+        <w:numPr>
+          <w:ilvl w:val="0"/>
+          <w:numId w:val="6"/>
+        </w:numPr>
+        <w:rPr>
+          <w:lang w:val="en-US"/>
+        </w:rPr>
+      </w:pPr>
+      <w:r>
+        <w:rPr>
+          <w:lang w:val="en-US"/>
+        </w:rPr>
+        <w:t xml:space="preserve">authorization credentials. </w:t>
+      </w:r>
+    </w:p>
+    <w:p>
+      <w:pPr>
+        <w:rPr>
+          <w:lang w:val="en-US"/>
+        </w:rPr>
+      </w:pPr>
+      <w:r>
+        <w:rPr>
+          <w:lang w:val="en-US"/>
+        </w:rPr>
+        <w:t xml:space="preserve">The message body, </w:t>
+      </w:r>
+    </w:p>
+    <w:p>
+      <w:pPr>
+        <w:pStyle w:val="ListParagraph"/>
+        <w:numPr>
+          <w:ilvl w:val="0"/>
+          <w:numId w:val="6"/>
+        </w:numPr>
+        <w:rPr>
+          <w:lang w:val="en-US"/>
+        </w:rPr>
+      </w:pPr>
+      <w:r>
+        <w:rPr>
+          <w:lang w:val="en-US"/>
+        </w:rPr>
+        <w:t>if present, contains data that is sent along with the request.</w:t>
+      </w:r>
+    </w:p>
+    <w:p>
+      <w:pPr>
+        <w:rPr>
+          <w:lang w:val="en-US"/>
+        </w:rPr>
+      </w:pPr>
+      <w:r>
+        <w:rPr>
+          <w:lang w:val="en-US"/>
+        </w:rPr>
+        <w:t>Here's an example of a basic HTTP request:</w:t>
+      </w:r>
+    </w:p>
+    <w:p>
+      <w:pPr>
+        <w:shd w:val="clear" w:color="auto" w:fill="161B22"/>
+        <w:tabs>
+          <w:tab w:val="left" w:pos="916"/>
+          <w:tab w:val="left" w:pos="1832"/>
+          <w:tab w:val="left" w:pos="2748"/>
+          <w:tab w:val="left" w:pos="3664"/>
+          <w:tab w:val="left" w:pos="4580"/>
+          <w:tab w:val="left" w:pos="5496"/>
+          <w:tab w:val="left" w:pos="6412"/>
+          <w:tab w:val="left" w:pos="7328"/>
+          <w:tab w:val="left" w:pos="8244"/>
+          <w:tab w:val="left" w:pos="9160"/>
+          <w:tab w:val="left" w:pos="10076"/>
+          <w:tab w:val="left" w:pos="10992"/>
+          <w:tab w:val="left" w:pos="11908"/>
+          <w:tab w:val="left" w:pos="12824"/>
+          <w:tab w:val="left" w:pos="13740"/>
+          <w:tab w:val="left" w:pos="14656"/>
+        </w:tabs>
+        <w:wordWrap w:val="0"/>
+        <w:spacing w:after="0" w:line="240" w:lineRule="auto"/>
+        <w:rPr>
+          <w:lang w:eastAsia="en-IN"/>
+        </w:rPr>
+      </w:pPr>
+      <w:r>
+        <w:rPr>
+          <w:lang w:eastAsia="en-IN"/>
+        </w:rPr>
+        <w:t>GET /example HTTP/1.1</w:t>
+      </w:r>
+    </w:p>
+    <w:p>
+      <w:pPr>
+        <w:shd w:val="clear" w:color="auto" w:fill="161B22"/>
+        <w:tabs>
+          <w:tab w:val="left" w:pos="916"/>
+          <w:tab w:val="left" w:pos="1832"/>
+          <w:tab w:val="left" w:pos="2748"/>
+          <w:tab w:val="left" w:pos="3664"/>
+          <w:tab w:val="left" w:pos="4580"/>
+          <w:tab w:val="left" w:pos="5496"/>
+          <w:tab w:val="left" w:pos="6412"/>
+          <w:tab w:val="left" w:pos="7328"/>
+          <w:tab w:val="left" w:pos="8244"/>
+          <w:tab w:val="left" w:pos="9160"/>
+          <w:tab w:val="left" w:pos="10076"/>
+          <w:tab w:val="left" w:pos="10992"/>
+          <w:tab w:val="left" w:pos="11908"/>
+          <w:tab w:val="left" w:pos="12824"/>
+          <w:tab w:val="left" w:pos="13740"/>
+          <w:tab w:val="left" w:pos="14656"/>
+        </w:tabs>
+        <w:wordWrap w:val="0"/>
+        <w:spacing w:after="0" w:line="240" w:lineRule="auto"/>
+        <w:rPr>
+          <w:lang w:eastAsia="en-IN"/>
+        </w:rPr>
+      </w:pPr>
+      <w:r>
+        <w:rPr>
+          <w:lang w:eastAsia="en-IN"/>
+        </w:rPr>
+        <w:t>Host: www.example.com</w:t>
+      </w:r>
+    </w:p>
+    <w:p>
+      <w:pPr>
+        <w:shd w:val="clear" w:color="auto" w:fill="161B22"/>
+        <w:tabs>
+          <w:tab w:val="left" w:pos="916"/>
+          <w:tab w:val="left" w:pos="1832"/>
+          <w:tab w:val="left" w:pos="2748"/>
+          <w:tab w:val="left" w:pos="3664"/>
+          <w:tab w:val="left" w:pos="4580"/>
+          <w:tab w:val="left" w:pos="5496"/>
+          <w:tab w:val="left" w:pos="6412"/>
+          <w:tab w:val="left" w:pos="7328"/>
+          <w:tab w:val="left" w:pos="8244"/>
+          <w:tab w:val="left" w:pos="9160"/>
+          <w:tab w:val="left" w:pos="10076"/>
+          <w:tab w:val="left" w:pos="10992"/>
+          <w:tab w:val="left" w:pos="11908"/>
+          <w:tab w:val="left" w:pos="12824"/>
+          <w:tab w:val="left" w:pos="13740"/>
+          <w:tab w:val="left" w:pos="14656"/>
+        </w:tabs>
+        <w:wordWrap w:val="0"/>
+        <w:spacing w:after="0" w:line="240" w:lineRule="auto"/>
+        <w:rPr>
+          <w:lang w:eastAsia="en-IN"/>
+        </w:rPr>
+      </w:pPr>
+      <w:r>
+        <w:rPr>
+          <w:lang w:eastAsia="en-IN"/>
+        </w:rPr>
+        <w:t xml:space="preserve">User-Agent: Mozilla/5.0 (Windows NT 10.0; Win64; x64) </w:t>
+      </w:r>
+      <w:proofErr w:type="spellStart"/>
+      <w:r>
+        <w:rPr>
+          <w:lang w:eastAsia="en-IN"/>
+        </w:rPr>
+        <w:t>AppleWebKit</w:t>
+      </w:r>
+      <w:proofErr w:type="spellEnd"/>
+      <w:r>
+        <w:rPr>
+          <w:lang w:eastAsia="en-IN"/>
+        </w:rPr>
+        <w:t>/537.36 (KHTML, like Gecko) Chrome/58.0.3029.110 Safari/537.36</w:t>
+      </w:r>
+    </w:p>
+    <w:p>
+      <w:pPr>
+        <w:shd w:val="clear" w:color="auto" w:fill="161B22"/>
+        <w:tabs>
+          <w:tab w:val="left" w:pos="916"/>
+          <w:tab w:val="left" w:pos="1832"/>
+          <w:tab w:val="left" w:pos="2748"/>
+          <w:tab w:val="left" w:pos="3664"/>
+          <w:tab w:val="left" w:pos="4580"/>
+          <w:tab w:val="left" w:pos="5496"/>
+          <w:tab w:val="left" w:pos="6412"/>
+          <w:tab w:val="left" w:pos="7328"/>
+          <w:tab w:val="left" w:pos="8244"/>
+          <w:tab w:val="left" w:pos="9160"/>
+          <w:tab w:val="left" w:pos="10076"/>
+          <w:tab w:val="left" w:pos="10992"/>
+          <w:tab w:val="left" w:pos="11908"/>
+          <w:tab w:val="left" w:pos="12824"/>
+          <w:tab w:val="left" w:pos="13740"/>
+          <w:tab w:val="left" w:pos="14656"/>
+        </w:tabs>
+        <w:wordWrap w:val="0"/>
+        <w:spacing w:after="0" w:line="240" w:lineRule="auto"/>
+        <w:rPr>
+          <w:lang w:eastAsia="en-IN"/>
+        </w:rPr>
+      </w:pPr>
+      <w:r>
+        <w:rPr>
+          <w:lang w:eastAsia="en-IN"/>
+        </w:rPr>
+        <w:t>Accept: text/html,application/xhtml+xml,application/xml;q=0.9,image/webp,*/*;q=0.8</w:t>
+      </w:r>
+    </w:p>
+    <w:p>
+      <w:pPr>
+        <w:rPr>
+          <w:lang w:val="en-US"/>
+        </w:rPr>
+      </w:pPr>
+      <w:r>
+        <w:rPr>
+          <w:lang w:val="en-US"/>
+        </w:rPr>
+        <w:t>In this example, the client is requesting the resource located at "/example" on the server "www.example.com" using the GET method and the HTTP/1.1 protocol. The headers provide additional information about the request, such as the user-agent, which identifies the client software being used, and the Accept header, which specifies the types of data that the client can accept in response.</w:t>
+      </w:r>
+    </w:p>
+    <w:p>
+      <w:pPr>
         <w:pStyle w:val="Heading2"/>
         <w:rPr>
           <w:lang w:val="en-US"/>
@@ -13,6 +500,60 @@
         <w:rPr>
           <w:lang w:val="en-US"/>
         </w:rPr>
+        <w:t xml:space="preserve">What has a http request </w:t>
+      </w:r>
+      <w:r>
+        <w:rPr>
+          <w:lang w:val="en-US"/>
+        </w:rPr>
+        <w:t>to do with an API</w:t>
+      </w:r>
+    </w:p>
+    <w:p>
+      <w:pPr>
+        <w:rPr>
+          <w:lang w:val="en-US"/>
+        </w:rPr>
+      </w:pPr>
+      <w:r>
+        <w:rPr>
+          <w:lang w:val="en-US"/>
+        </w:rPr>
+        <w:t xml:space="preserve">An </w:t>
+      </w:r>
+      <w:proofErr w:type="spellStart"/>
+      <w:r>
+        <w:rPr>
+          <w:lang w:val="en-US"/>
+        </w:rPr>
+        <w:t>api</w:t>
+      </w:r>
+      <w:proofErr w:type="spellEnd"/>
+      <w:r>
+        <w:rPr>
+          <w:lang w:val="en-US"/>
+        </w:rPr>
+        <w:t xml:space="preserve"> request is a tailored http request to request action/data from an API</w:t>
+      </w:r>
+    </w:p>
+    <w:p>
+      <w:pPr>
+        <w:rPr>
+          <w:lang w:val="en-US"/>
+        </w:rPr>
+      </w:pPr>
+    </w:p>
+    <w:p>
+      <w:pPr>
+        <w:pStyle w:val="Heading2"/>
+        <w:rPr>
+          <w:lang w:val="en-US"/>
+        </w:rPr>
+      </w:pPr>
+      <w:r>
+        <w:rPr>
+          <w:lang w:val="en-US"/>
+        </w:rPr>
         <w:t>Post request</w:t>
       </w:r>
     </w:p>
@@ -22,25 +563,37 @@
           <w:lang w:val="en-US"/>
         </w:rPr>
       </w:pPr>
-      <w:r>
-        <w:rPr>
-          <w:lang w:val="en-US"/>
-        </w:rPr>
-        <w:t>request.getlist(</w:t>
-      </w:r>
-    </w:p>
-    <w:p>
-      <w:pPr>
-        <w:rPr>
-          <w:lang w:val="en-US"/>
-        </w:rPr>
-      </w:pPr>
+      <w:proofErr w:type="spellStart"/>
+      <w:proofErr w:type="gramStart"/>
+      <w:r>
+        <w:rPr>
+          <w:lang w:val="en-US"/>
+        </w:rPr>
+        <w:t>request.getlist</w:t>
+      </w:r>
+      <w:proofErr w:type="spellEnd"/>
+      <w:proofErr w:type="gramEnd"/>
+      <w:r>
+        <w:rPr>
+          <w:lang w:val="en-US"/>
+        </w:rPr>
+        <w:t>(</w:t>
+      </w:r>
+    </w:p>
+    <w:p>
+      <w:pPr>
+        <w:rPr>
+          <w:lang w:val="en-US"/>
+        </w:rPr>
+      </w:pPr>
+      <w:proofErr w:type="spellStart"/>
       <w:r>
         <w:rPr>
           <w:lang w:val="en-US"/>
         </w:rPr>
         <w:t>request.GET.get</w:t>
       </w:r>
+      <w:proofErr w:type="spellEnd"/>
     </w:p>
     <w:p>
       <w:pPr>
@@ -65,7 +618,21 @@
         <w:rPr>
           <w:lang w:val="en-US"/>
         </w:rPr>
-        <w:t xml:space="preserve">ex: in this url </w:t>
+        <w:t xml:space="preserve">ex: in this </w:t>
+      </w:r>
+      <w:proofErr w:type="spellStart"/>
+      <w:r>
+        <w:rPr>
+          <w:lang w:val="en-US"/>
+        </w:rPr>
+        <w:t>url</w:t>
+      </w:r>
+      <w:proofErr w:type="spellEnd"/>
+      <w:r>
+        <w:rPr>
+          <w:lang w:val="en-US"/>
+        </w:rPr>
+        <w:t xml:space="preserve"> </w:t>
       </w:r>
       <w:hyperlink r:id="rId6" w:history="1">
         <w:r>
@@ -80,84 +647,215 @@
         <w:rPr>
           <w:lang w:val="en-US"/>
         </w:rPr>
-        <w:t xml:space="preserve"> create_from_date and create_to_date can be fetched using the above method</w:t>
-      </w:r>
-    </w:p>
-    <w:p>
-      <w:pPr>
-        <w:rPr>
-          <w:lang w:val="en-US"/>
-        </w:rPr>
-      </w:pPr>
-      <w:r>
-        <w:rPr>
-          <w:lang w:val="en-US"/>
-        </w:rPr>
-        <w:t>ex1: request.GET.get(‘</w:t>
-      </w:r>
+        <w:t xml:space="preserve"> </w:t>
+      </w:r>
+      <w:proofErr w:type="spellStart"/>
       <w:r>
         <w:rPr>
           <w:lang w:val="en-US"/>
         </w:rPr>
         <w:t>create_from_date</w:t>
       </w:r>
-      <w:r>
-        <w:rPr>
-          <w:lang w:val="en-US"/>
-        </w:rPr>
-        <w:t xml:space="preserve">’,None) will fetch </w:t>
-      </w:r>
+      <w:proofErr w:type="spellEnd"/>
+      <w:r>
+        <w:rPr>
+          <w:lang w:val="en-US"/>
+        </w:rPr>
+        <w:t xml:space="preserve"> and </w:t>
+      </w:r>
+      <w:proofErr w:type="spellStart"/>
+      <w:r>
+        <w:rPr>
+          <w:lang w:val="en-US"/>
+        </w:rPr>
+        <w:t>create_to_date</w:t>
+      </w:r>
+      <w:proofErr w:type="spellEnd"/>
+      <w:r>
+        <w:rPr>
+          <w:lang w:val="en-US"/>
+        </w:rPr>
+        <w:t xml:space="preserve"> can be fetched using the above method</w:t>
+      </w:r>
+    </w:p>
+    <w:p>
+      <w:pPr>
+        <w:rPr>
+          <w:lang w:val="en-US"/>
+        </w:rPr>
+      </w:pPr>
+      <w:r>
+        <w:rPr>
+          <w:lang w:val="en-US"/>
+        </w:rPr>
+        <w:lastRenderedPageBreak/>
+        <w:t xml:space="preserve">ex1: </w:t>
+      </w:r>
+      <w:proofErr w:type="spellStart"/>
+      <w:r>
+        <w:rPr>
+          <w:lang w:val="en-US"/>
+        </w:rPr>
+        <w:t>request.GET.get</w:t>
+      </w:r>
+      <w:proofErr w:type="spellEnd"/>
+      <w:r>
+        <w:rPr>
+          <w:lang w:val="en-US"/>
+        </w:rPr>
+        <w:t>(‘</w:t>
+      </w:r>
+      <w:proofErr w:type="spellStart"/>
       <w:r>
         <w:rPr>
           <w:lang w:val="en-US"/>
         </w:rPr>
         <w:t>create_from_date</w:t>
       </w:r>
-      <w:r>
-        <w:rPr>
-          <w:lang w:val="en-US"/>
-        </w:rPr>
-        <w:t xml:space="preserve"> from the request URL, the None will be useful when you don’t have any values passed in the url, see ex2</w:t>
-      </w:r>
-    </w:p>
-    <w:p>
-      <w:pPr>
-        <w:rPr>
-          <w:lang w:val="en-US"/>
-        </w:rPr>
-      </w:pPr>
-      <w:r>
-        <w:rPr>
-          <w:lang w:val="en-US"/>
-        </w:rPr>
-        <w:t>ex2: for the same above URL if you try a=request.GET.get(‘promo_id’,None) then a will have no value assigned because promo_id is not passed in URL, it will assign nothing to a</w:t>
-      </w:r>
-    </w:p>
-    <w:p>
-      <w:pPr>
-        <w:rPr>
-          <w:lang w:val="en-US"/>
-        </w:rPr>
-      </w:pPr>
+      <w:proofErr w:type="gramStart"/>
+      <w:r>
+        <w:rPr>
+          <w:lang w:val="en-US"/>
+        </w:rPr>
+        <w:t>’,None</w:t>
+      </w:r>
+      <w:proofErr w:type="spellEnd"/>
+      <w:proofErr w:type="gramEnd"/>
+      <w:r>
+        <w:rPr>
+          <w:lang w:val="en-US"/>
+        </w:rPr>
+        <w:t xml:space="preserve">) will fetch </w:t>
+      </w:r>
+      <w:proofErr w:type="spellStart"/>
+      <w:r>
+        <w:rPr>
+          <w:lang w:val="en-US"/>
+        </w:rPr>
+        <w:t>create_from_date</w:t>
+      </w:r>
+      <w:proofErr w:type="spellEnd"/>
+      <w:r>
+        <w:rPr>
+          <w:lang w:val="en-US"/>
+        </w:rPr>
+        <w:t xml:space="preserve"> from the request URL, the None will be useful when you don’t have any values passed in the </w:t>
+      </w:r>
+      <w:proofErr w:type="spellStart"/>
+      <w:r>
+        <w:rPr>
+          <w:lang w:val="en-US"/>
+        </w:rPr>
+        <w:t>url</w:t>
+      </w:r>
+      <w:proofErr w:type="spellEnd"/>
+      <w:r>
+        <w:rPr>
+          <w:lang w:val="en-US"/>
+        </w:rPr>
+        <w:t>, see ex2</w:t>
+      </w:r>
+    </w:p>
+    <w:p>
+      <w:pPr>
+        <w:rPr>
+          <w:lang w:val="en-US"/>
+        </w:rPr>
+      </w:pPr>
+      <w:r>
+        <w:rPr>
+          <w:lang w:val="en-US"/>
+        </w:rPr>
+        <w:t>ex2: for the same above URL if you try a=</w:t>
+      </w:r>
+      <w:proofErr w:type="spellStart"/>
+      <w:r>
+        <w:rPr>
+          <w:lang w:val="en-US"/>
+        </w:rPr>
+        <w:t>request.GET.get</w:t>
+      </w:r>
+      <w:proofErr w:type="spellEnd"/>
+      <w:r>
+        <w:rPr>
+          <w:lang w:val="en-US"/>
+        </w:rPr>
+        <w:t>(‘</w:t>
+      </w:r>
+      <w:proofErr w:type="spellStart"/>
+      <w:r>
+        <w:rPr>
+          <w:lang w:val="en-US"/>
+        </w:rPr>
+        <w:t>promo_id</w:t>
+      </w:r>
+      <w:proofErr w:type="gramStart"/>
+      <w:r>
+        <w:rPr>
+          <w:lang w:val="en-US"/>
+        </w:rPr>
+        <w:t>’,None</w:t>
+      </w:r>
+      <w:proofErr w:type="spellEnd"/>
+      <w:proofErr w:type="gramEnd"/>
+      <w:r>
+        <w:rPr>
+          <w:lang w:val="en-US"/>
+        </w:rPr>
+        <w:t xml:space="preserve">) then a will have no value assigned because </w:t>
+      </w:r>
+      <w:proofErr w:type="spellStart"/>
+      <w:r>
+        <w:rPr>
+          <w:lang w:val="en-US"/>
+        </w:rPr>
+        <w:t>promo_id</w:t>
+      </w:r>
+      <w:proofErr w:type="spellEnd"/>
+      <w:r>
+        <w:rPr>
+          <w:lang w:val="en-US"/>
+        </w:rPr>
+        <w:t xml:space="preserve"> is not passed in URL, it will assign nothing to a</w:t>
+      </w:r>
+    </w:p>
+    <w:p>
+      <w:pPr>
+        <w:rPr>
+          <w:lang w:val="en-US"/>
+        </w:rPr>
+      </w:pPr>
+      <w:proofErr w:type="spellStart"/>
       <w:r>
         <w:rPr>
           <w:lang w:val="en-US"/>
         </w:rPr>
         <w:t>request.data</w:t>
       </w:r>
-    </w:p>
-    <w:p>
-      <w:pPr>
-        <w:rPr>
-          <w:lang w:val="en-US"/>
-        </w:rPr>
-      </w:pPr>
-      <w:r>
-        <w:rPr>
-          <w:lang w:val="en-US"/>
-        </w:rPr>
-        <w:t>request.object_list</w:t>
-      </w:r>
+      <w:proofErr w:type="spellEnd"/>
+    </w:p>
+    <w:p>
+      <w:pPr>
+        <w:rPr>
+          <w:lang w:val="en-US"/>
+        </w:rPr>
+      </w:pPr>
+      <w:proofErr w:type="spellStart"/>
+      <w:proofErr w:type="gramStart"/>
+      <w:r>
+        <w:rPr>
+          <w:lang w:val="en-US"/>
+        </w:rPr>
+        <w:t>request.object</w:t>
+      </w:r>
+      <w:proofErr w:type="gramEnd"/>
+      <w:r>
+        <w:rPr>
+          <w:lang w:val="en-US"/>
+        </w:rPr>
+        <w:t>_list</w:t>
+      </w:r>
+      <w:proofErr w:type="spellEnd"/>
     </w:p>
     <w:p>
       <w:pPr>
@@ -193,6 +891,119 @@
 <file path=word/numbering.xml><?xml version="1.0" encoding="utf-8"?>
 <w:numbering xmlns:wpc="http://schemas.microsoft.com/office/word/2010/wordprocessingCanvas" xmlns:cx="http://schemas.microsoft.com/office/drawing/2014/chartex" xmlns:cx1="http://schemas.microsoft.com/office/drawing/2015/9/8/chartex" xmlns:cx2="http://schemas.microsoft.com/office/drawing/2015/10/21/chartex" xmlns:cx3="http://schemas.microsoft.com/office/drawing/2016/5/9/chartex" xmlns:cx4="http://schemas.microsoft.com/office/drawing/2016/5/10/chartex" xmlns:cx5="http://schemas.microsoft.com/office/drawing/2016/5/11/chartex" xmlns:cx6="http://schemas.microsoft.com/office/drawing/2016/5/12/chartex" xmlns:cx7="http://schemas.microsoft.com/office/drawing/2016/5/13/chartex" xmlns:cx8="http://schemas.microsoft.com/office/drawing/2016/5/14/chartex" xmlns:mc="http://schemas.openxmlformats.org/markup-compatibility/2006" xmlns:aink="http://schemas.microsoft.com/office/drawing/2016/ink" xmlns:am3d="http://schemas.microsoft.com/office/drawing/2017/model3d" xmlns:o="urn:schemas-microsoft-com:office:office" xmlns:oel="http://schemas.microsoft.com/office/2019/extlst" xmlns:r="http://schemas.openxmlformats.org/officeDocument/2006/relationships" xmlns:m="http://schemas.openxmlformats.org/officeDocument/2006/math" xmlns:v="urn:schemas-microsoft-com:vml" xmlns:wp14="http://schemas.microsoft.com/office/word/2010/wordprocessingDrawing" xmlns:wp="http://schemas.openxmlformats.org/drawingml/2006/wordprocessingDrawing" xmlns:w10="urn:schemas-microsoft-com:office:word" xmlns:w="http://schemas.openxmlformats.org/wordprocessingml/2006/main" xmlns:w14="http://schemas.microsoft.com/office/word/2010/wordml" xmlns:w15="http://schemas.microsoft.com/office/word/2012/wordml" xmlns:w16cex="http://schemas.microsoft.com/office/word/2018/wordml/cex" xmlns:w16cid="http://schemas.microsoft.com/office/word/2016/wordml/cid" xmlns:w16="http://schemas.microsoft.com/office/word/2018/wordml" xmlns:w16sdtdh="http://schemas.microsoft.com/office/word/2020/wordml/sdtdatahash" xmlns:w16se="http://schemas.microsoft.com/office/word/2015/wordml/symex" xmlns:wpg="http://schemas.microsoft.com/office/word/2010/wordprocessingGroup" xmlns:wpi="http://schemas.microsoft.com/office/word/2010/wordprocessingInk" xmlns:wne="http://schemas.microsoft.com/office/word/2006/wordml" xmlns:wps="http://schemas.microsoft.com/office/word/2010/wordprocessingShape" mc:Ignorable="w14 w15 w16se w16cid w16 w16cex w16sdtdh wp14">
   <w:abstractNum w:abstractNumId="0" w15:restartNumberingAfterBreak="0">
+    <w:nsid w:val="054A0BAC"/>
+    <w:multiLevelType w:val="hybridMultilevel"/>
+    <w:tmpl w:val="7032B11A"/>
+    <w:lvl w:ilvl="0" w:tplc="40090001">
+      <w:start w:val="1"/>
+      <w:numFmt w:val="bullet"/>
+      <w:lvlText w:val=""/>
+      <w:lvlJc w:val="left"/>
+      <w:pPr>
+        <w:ind w:left="720" w:hanging="360"/>
+      </w:pPr>
+      <w:rPr>
+        <w:rFonts w:ascii="Symbol" w:hAnsi="Symbol" w:hint="default"/>
+      </w:rPr>
+    </w:lvl>
+    <w:lvl w:ilvl="1" w:tplc="40090003" w:tentative="1">
+      <w:start w:val="1"/>
+      <w:numFmt w:val="bullet"/>
+      <w:lvlText w:val="o"/>
+      <w:lvlJc w:val="left"/>
+      <w:pPr>
+        <w:ind w:left="1440" w:hanging="360"/>
+      </w:pPr>
+      <w:rPr>
+        <w:rFonts w:ascii="Courier New" w:hAnsi="Courier New" w:cs="Courier New" w:hint="default"/>
+      </w:rPr>
+    </w:lvl>
+    <w:lvl w:ilvl="2" w:tplc="40090005" w:tentative="1">
+      <w:start w:val="1"/>
+      <w:numFmt w:val="bullet"/>
+      <w:lvlText w:val=""/>
+      <w:lvlJc w:val="left"/>
+      <w:pPr>
+        <w:ind w:left="2160" w:hanging="360"/>
+      </w:pPr>
+      <w:rPr>
+        <w:rFonts w:ascii="Wingdings" w:hAnsi="Wingdings" w:hint="default"/>
+      </w:rPr>
+    </w:lvl>
+    <w:lvl w:ilvl="3" w:tplc="40090001" w:tentative="1">
+      <w:start w:val="1"/>
+      <w:numFmt w:val="bullet"/>
+      <w:lvlText w:val=""/>
+      <w:lvlJc w:val="left"/>
+      <w:pPr>
+        <w:ind w:left="2880" w:hanging="360"/>
+      </w:pPr>
+      <w:rPr>
+        <w:rFonts w:ascii="Symbol" w:hAnsi="Symbol" w:hint="default"/>
+      </w:rPr>
+    </w:lvl>
+    <w:lvl w:ilvl="4" w:tplc="40090003" w:tentative="1">
+      <w:start w:val="1"/>
+      <w:numFmt w:val="bullet"/>
+      <w:lvlText w:val="o"/>
+      <w:lvlJc w:val="left"/>
+      <w:pPr>
+        <w:ind w:left="3600" w:hanging="360"/>
+      </w:pPr>
+      <w:rPr>
+        <w:rFonts w:ascii="Courier New" w:hAnsi="Courier New" w:cs="Courier New" w:hint="default"/>
+      </w:rPr>
+    </w:lvl>
+    <w:lvl w:ilvl="5" w:tplc="40090005" w:tentative="1">
+      <w:start w:val="1"/>
+      <w:numFmt w:val="bullet"/>
+      <w:lvlText w:val=""/>
+      <w:lvlJc w:val="left"/>
+      <w:pPr>
+        <w:ind w:left="4320" w:hanging="360"/>
+      </w:pPr>
+      <w:rPr>
+        <w:rFonts w:ascii="Wingdings" w:hAnsi="Wingdings" w:hint="default"/>
+      </w:rPr>
+    </w:lvl>
+    <w:lvl w:ilvl="6" w:tplc="40090001" w:tentative="1">
+      <w:start w:val="1"/>
+      <w:numFmt w:val="bullet"/>
+      <w:lvlText w:val=""/>
+      <w:lvlJc w:val="left"/>
+      <w:pPr>
+        <w:ind w:left="5040" w:hanging="360"/>
+      </w:pPr>
+      <w:rPr>
+        <w:rFonts w:ascii="Symbol" w:hAnsi="Symbol" w:hint="default"/>
+      </w:rPr>
+    </w:lvl>
+    <w:lvl w:ilvl="7" w:tplc="40090003" w:tentative="1">
+      <w:start w:val="1"/>
+      <w:numFmt w:val="bullet"/>
+      <w:lvlText w:val="o"/>
+      <w:lvlJc w:val="left"/>
+      <w:pPr>
+        <w:ind w:left="5760" w:hanging="360"/>
+      </w:pPr>
+      <w:rPr>
+        <w:rFonts w:ascii="Courier New" w:hAnsi="Courier New" w:cs="Courier New" w:hint="default"/>
+      </w:rPr>
+    </w:lvl>
+    <w:lvl w:ilvl="8" w:tplc="40090005" w:tentative="1">
+      <w:start w:val="1"/>
+      <w:numFmt w:val="bullet"/>
+      <w:lvlText w:val=""/>
+      <w:lvlJc w:val="left"/>
+      <w:pPr>
+        <w:ind w:left="6480" w:hanging="360"/>
+      </w:pPr>
+      <w:rPr>
+        <w:rFonts w:ascii="Wingdings" w:hAnsi="Wingdings" w:hint="default"/>
+      </w:rPr>
+    </w:lvl>
+  </w:abstractNum>
+  <w:abstractNum w:abstractNumId="1" w15:restartNumberingAfterBreak="0">
     <w:nsid w:val="1DFE3ED4"/>
     <w:multiLevelType w:val="hybridMultilevel"/>
     <w:tmpl w:val="0CFEC512"/>
@@ -278,7 +1089,7 @@
       </w:pPr>
     </w:lvl>
   </w:abstractNum>
-  <w:abstractNum w:abstractNumId="1" w15:restartNumberingAfterBreak="0">
+  <w:abstractNum w:abstractNumId="2" w15:restartNumberingAfterBreak="0">
     <w:nsid w:val="31C17290"/>
     <w:multiLevelType w:val="hybridMultilevel"/>
     <w:tmpl w:val="A612AF46"/>
@@ -391,7 +1202,7 @@
       </w:rPr>
     </w:lvl>
   </w:abstractNum>
-  <w:abstractNum w:abstractNumId="2" w15:restartNumberingAfterBreak="0">
+  <w:abstractNum w:abstractNumId="3" w15:restartNumberingAfterBreak="0">
     <w:nsid w:val="3ADB1822"/>
     <w:multiLevelType w:val="hybridMultilevel"/>
     <w:tmpl w:val="152A4378"/>
@@ -504,7 +1315,7 @@
       </w:rPr>
     </w:lvl>
   </w:abstractNum>
-  <w:abstractNum w:abstractNumId="3" w15:restartNumberingAfterBreak="0">
+  <w:abstractNum w:abstractNumId="4" w15:restartNumberingAfterBreak="0">
     <w:nsid w:val="77AE2EB4"/>
     <w:multiLevelType w:val="hybridMultilevel"/>
     <w:tmpl w:val="E2CE95D8"/>
@@ -590,7 +1401,7 @@
       </w:pPr>
     </w:lvl>
   </w:abstractNum>
-  <w:abstractNum w:abstractNumId="4" w15:restartNumberingAfterBreak="0">
+  <w:abstractNum w:abstractNumId="5" w15:restartNumberingAfterBreak="0">
     <w:nsid w:val="7E6948C8"/>
     <w:multiLevelType w:val="hybridMultilevel"/>
     <w:tmpl w:val="AE346E9A"/>
@@ -677,19 +1488,22 @@
     </w:lvl>
   </w:abstractNum>
   <w:num w:numId="1" w16cid:durableId="1423330930">
-    <w:abstractNumId w:val="0"/>
+    <w:abstractNumId w:val="1"/>
   </w:num>
   <w:num w:numId="2" w16cid:durableId="1251431842">
+    <w:abstractNumId w:val="5"/>
+  </w:num>
+  <w:num w:numId="3" w16cid:durableId="966276922">
     <w:abstractNumId w:val="4"/>
   </w:num>
-  <w:num w:numId="3" w16cid:durableId="966276922">
+  <w:num w:numId="4" w16cid:durableId="347368376">
+    <w:abstractNumId w:val="2"/>
+  </w:num>
+  <w:num w:numId="5" w16cid:durableId="1210604671">
     <w:abstractNumId w:val="3"/>
   </w:num>
-  <w:num w:numId="4" w16cid:durableId="347368376">
-    <w:abstractNumId w:val="1"/>
-  </w:num>
-  <w:num w:numId="5" w16cid:durableId="1210604671">
-    <w:abstractNumId w:val="2"/>
+  <w:num w:numId="6" w16cid:durableId="416363302">
+    <w:abstractNumId w:val="0"/>
   </w:num>
 </w:numbering>
 </file>
@@ -1293,6 +2107,91 @@
       <w:color w:val="2F5496" w:themeColor="accent1" w:themeShade="BF"/>
     </w:rPr>
   </w:style>
+  <w:style w:type="paragraph" w:styleId="NormalWeb">
+    <w:name w:val="Normal (Web)"/>
+    <w:basedOn w:val="Normal"/>
+    <w:uiPriority w:val="99"/>
+    <w:semiHidden/>
+    <w:unhideWhenUsed/>
+    <w:rsid w:val="00AB38D9"/>
+    <w:pPr>
+      <w:spacing w:before="100" w:beforeAutospacing="1" w:after="100" w:afterAutospacing="1" w:line="240" w:lineRule="auto"/>
+    </w:pPr>
+    <w:rPr>
+      <w:rFonts w:ascii="Times New Roman" w:eastAsia="Times New Roman" w:hAnsi="Times New Roman" w:cs="Times New Roman"/>
+      <w:sz w:val="24"/>
+      <w:szCs w:val="24"/>
+      <w:lang w:eastAsia="en-IN"/>
+    </w:rPr>
+  </w:style>
+  <w:style w:type="paragraph" w:styleId="HTMLPreformatted">
+    <w:name w:val="HTML Preformatted"/>
+    <w:basedOn w:val="Normal"/>
+    <w:link w:val="HTMLPreformattedChar"/>
+    <w:uiPriority w:val="99"/>
+    <w:semiHidden/>
+    <w:unhideWhenUsed/>
+    <w:rsid w:val="00AB38D9"/>
+    <w:pPr>
+      <w:tabs>
+        <w:tab w:val="left" w:pos="916"/>
+        <w:tab w:val="left" w:pos="1832"/>
+        <w:tab w:val="left" w:pos="2748"/>
+        <w:tab w:val="left" w:pos="3664"/>
+        <w:tab w:val="left" w:pos="4580"/>
+        <w:tab w:val="left" w:pos="5496"/>
+        <w:tab w:val="left" w:pos="6412"/>
+        <w:tab w:val="left" w:pos="7328"/>
+        <w:tab w:val="left" w:pos="8244"/>
+        <w:tab w:val="left" w:pos="9160"/>
+        <w:tab w:val="left" w:pos="10076"/>
+        <w:tab w:val="left" w:pos="10992"/>
+        <w:tab w:val="left" w:pos="11908"/>
+        <w:tab w:val="left" w:pos="12824"/>
+        <w:tab w:val="left" w:pos="13740"/>
+        <w:tab w:val="left" w:pos="14656"/>
+      </w:tabs>
+      <w:spacing w:after="0" w:line="240" w:lineRule="auto"/>
+    </w:pPr>
+    <w:rPr>
+      <w:rFonts w:ascii="Courier New" w:eastAsia="Times New Roman" w:hAnsi="Courier New" w:cs="Courier New"/>
+      <w:sz w:val="20"/>
+      <w:szCs w:val="20"/>
+      <w:lang w:eastAsia="en-IN"/>
+    </w:rPr>
+  </w:style>
+  <w:style w:type="character" w:customStyle="1" w:styleId="HTMLPreformattedChar">
+    <w:name w:val="HTML Preformatted Char"/>
+    <w:basedOn w:val="DefaultParagraphFont"/>
+    <w:link w:val="HTMLPreformatted"/>
+    <w:uiPriority w:val="99"/>
+    <w:semiHidden/>
+    <w:rsid w:val="00AB38D9"/>
+    <w:rPr>
+      <w:rFonts w:ascii="Courier New" w:eastAsia="Times New Roman" w:hAnsi="Courier New" w:cs="Courier New"/>
+      <w:sz w:val="20"/>
+      <w:szCs w:val="20"/>
+      <w:lang w:eastAsia="en-IN"/>
+    </w:rPr>
+  </w:style>
+  <w:style w:type="character" w:customStyle="1" w:styleId="code-enhance-copy-9tq90j">
+    <w:name w:val="code-enhance-copy-9tq90j"/>
+    <w:basedOn w:val="DefaultParagraphFont"/>
+    <w:rsid w:val="00AB38D9"/>
+  </w:style>
+  <w:style w:type="character" w:styleId="HTMLCode">
+    <w:name w:val="HTML Code"/>
+    <w:basedOn w:val="DefaultParagraphFont"/>
+    <w:uiPriority w:val="99"/>
+    <w:semiHidden/>
+    <w:unhideWhenUsed/>
+    <w:rsid w:val="00AB38D9"/>
+    <w:rPr>
+      <w:rFonts w:ascii="Courier New" w:eastAsia="Times New Roman" w:hAnsi="Courier New" w:cs="Courier New"/>
+      <w:sz w:val="20"/>
+      <w:szCs w:val="20"/>
+    </w:rPr>
+  </w:style>
 </w:styles>
 </file>
 

</xml_diff>

<commit_message>
ofc pc updt 25-06-23
</commit_message>
<xml_diff>
--- a/APIs notes.docx
+++ b/APIs notes.docx
@@ -14,7 +14,56 @@
         <w:rPr>
           <w:lang w:val="en-US"/>
         </w:rPr>
-        <w:t>HTTP request</w:t>
+        <w:t>13 HTTP verbs</w:t>
+      </w:r>
+    </w:p>
+    <w:p>
+      <w:pPr>
+        <w:pStyle w:val="Heading2"/>
+        <w:rPr>
+          <w:lang w:val="en-US"/>
+        </w:rPr>
+      </w:pPr>
+      <w:r>
+        <w:rPr>
+          <w:lang w:val="en-US"/>
+        </w:rPr>
+        <w:t>GET</w:t>
+      </w:r>
+    </w:p>
+    <w:p>
+      <w:pPr>
+        <w:rPr>
+          <w:lang w:val="en-US"/>
+        </w:rPr>
+      </w:pPr>
+      <w:r>
+        <w:rPr>
+          <w:lang w:val="en-US"/>
+        </w:rPr>
+        <w:t xml:space="preserve">Retrieves data from the </w:t>
+      </w:r>
+      <w:proofErr w:type="gramStart"/>
+      <w:r>
+        <w:rPr>
+          <w:lang w:val="en-US"/>
+        </w:rPr>
+        <w:t>server</w:t>
+      </w:r>
+      <w:proofErr w:type="gramEnd"/>
+    </w:p>
+    <w:p>
+      <w:pPr>
+        <w:pStyle w:val="Heading2"/>
+        <w:rPr>
+          <w:lang w:val="en-US"/>
+        </w:rPr>
+      </w:pPr>
+      <w:r>
+        <w:rPr>
+          <w:lang w:val="en-US"/>
+        </w:rPr>
+        <w:t>POST</w:t>
       </w:r>
     </w:p>
     <w:p>
@@ -22,35 +71,17 @@
         <w:rPr>
           <w:b/>
           <w:bCs/>
-          <w:lang w:val="en-US"/>
-        </w:rPr>
-      </w:pPr>
-      <w:r>
-        <w:rPr>
-          <w:lang w:val="en-US"/>
-        </w:rPr>
-        <w:t xml:space="preserve">An HTTP request is </w:t>
-      </w:r>
+          <w:u w:val="single"/>
+          <w:lang w:val="en-US"/>
+        </w:rPr>
+      </w:pPr>
       <w:r>
         <w:rPr>
           <w:b/>
           <w:bCs/>
           <w:lang w:val="en-US"/>
         </w:rPr>
-        <w:t>a protocol used for sending and receiving information over the internet</w:t>
-      </w:r>
-    </w:p>
-    <w:p>
-      <w:pPr>
-        <w:rPr>
-          <w:lang w:val="en-US"/>
-        </w:rPr>
-      </w:pPr>
-      <w:r>
-        <w:rPr>
-          <w:lang w:val="en-US"/>
-        </w:rPr>
-        <w:t xml:space="preserve">A standard HTTP request is </w:t>
+        <w:t>S</w:t>
       </w:r>
       <w:r>
         <w:rPr>
@@ -58,13 +89,7 @@
           <w:bCs/>
           <w:lang w:val="en-US"/>
         </w:rPr>
-        <w:t>a message that a client (usually a web browser) sends to a server</w:t>
-      </w:r>
-      <w:r>
-        <w:rPr>
-          <w:lang w:val="en-US"/>
-        </w:rPr>
-        <w:t xml:space="preserve">, </w:t>
+        <w:t>end</w:t>
       </w:r>
       <w:r>
         <w:rPr>
@@ -72,7 +97,7 @@
           <w:bCs/>
           <w:lang w:val="en-US"/>
         </w:rPr>
-        <w:t xml:space="preserve">requesting </w:t>
+        <w:t>s</w:t>
       </w:r>
       <w:r>
         <w:rPr>
@@ -80,12 +105,501 @@
           <w:bCs/>
           <w:lang w:val="en-US"/>
         </w:rPr>
-        <w:t>action</w:t>
+        <w:t xml:space="preserve"> data to server </w:t>
       </w:r>
       <w:r>
         <w:rPr>
           <w:b/>
           <w:bCs/>
+          <w:u w:val="single"/>
+          <w:lang w:val="en-US"/>
+        </w:rPr>
+        <w:t xml:space="preserve">to create a </w:t>
+      </w:r>
+      <w:r>
+        <w:rPr>
+          <w:b/>
+          <w:bCs/>
+          <w:u w:val="single"/>
+          <w:lang w:val="en-US"/>
+        </w:rPr>
+        <w:t>resource.</w:t>
+      </w:r>
+    </w:p>
+    <w:p>
+      <w:pPr>
+        <w:pStyle w:val="Heading2"/>
+        <w:rPr>
+          <w:lang w:val="en-US"/>
+        </w:rPr>
+      </w:pPr>
+      <w:r>
+        <w:rPr>
+          <w:lang w:val="en-US"/>
+        </w:rPr>
+        <w:t>PUT</w:t>
+      </w:r>
+    </w:p>
+    <w:p>
+      <w:pPr>
+        <w:rPr>
+          <w:u w:val="single"/>
+          <w:lang w:val="en-US"/>
+        </w:rPr>
+      </w:pPr>
+      <w:r>
+        <w:rPr>
+          <w:lang w:val="en-US"/>
+        </w:rPr>
+        <w:t xml:space="preserve">Sends data to server </w:t>
+      </w:r>
+      <w:r>
+        <w:rPr>
+          <w:u w:val="single"/>
+          <w:lang w:val="en-US"/>
+        </w:rPr>
+        <w:t>to update a resource.</w:t>
+      </w:r>
+    </w:p>
+    <w:p>
+      <w:pPr>
+        <w:pStyle w:val="Heading2"/>
+        <w:rPr>
+          <w:lang w:val="en-US"/>
+        </w:rPr>
+      </w:pPr>
+      <w:r>
+        <w:rPr>
+          <w:lang w:val="en-US"/>
+        </w:rPr>
+        <w:t>PATCH</w:t>
+      </w:r>
+    </w:p>
+    <w:p>
+      <w:pPr>
+        <w:rPr>
+          <w:u w:val="single"/>
+          <w:lang w:val="en-US"/>
+        </w:rPr>
+      </w:pPr>
+      <w:r>
+        <w:rPr>
+          <w:lang w:val="en-US"/>
+        </w:rPr>
+        <w:t xml:space="preserve">Sends data to server </w:t>
+      </w:r>
+      <w:r>
+        <w:rPr>
+          <w:u w:val="single"/>
+          <w:lang w:val="en-US"/>
+        </w:rPr>
+        <w:t>to update a resource partially.</w:t>
+      </w:r>
+    </w:p>
+    <w:p>
+      <w:pPr>
+        <w:pStyle w:val="Heading2"/>
+        <w:rPr>
+          <w:lang w:val="en-US"/>
+        </w:rPr>
+      </w:pPr>
+      <w:r>
+        <w:rPr>
+          <w:lang w:val="en-US"/>
+        </w:rPr>
+        <w:t>DELETE</w:t>
+      </w:r>
+    </w:p>
+    <w:p>
+      <w:pPr>
+        <w:rPr>
+          <w:lang w:val="en-US"/>
+        </w:rPr>
+      </w:pPr>
+      <w:r>
+        <w:rPr>
+          <w:lang w:val="en-US"/>
+        </w:rPr>
+        <w:t>Deletes a resource from server</w:t>
+      </w:r>
+      <w:r>
+        <w:rPr>
+          <w:lang w:val="en-US"/>
+        </w:rPr>
+        <w:t>.</w:t>
+      </w:r>
+    </w:p>
+    <w:p>
+      <w:pPr>
+        <w:pStyle w:val="Heading2"/>
+        <w:rPr>
+          <w:lang w:val="en-US"/>
+        </w:rPr>
+      </w:pPr>
+      <w:r>
+        <w:rPr>
+          <w:lang w:val="en-US"/>
+        </w:rPr>
+        <w:t>PURGE</w:t>
+      </w:r>
+    </w:p>
+    <w:p>
+      <w:pPr>
+        <w:rPr>
+          <w:lang w:val="en-US"/>
+        </w:rPr>
+      </w:pPr>
+      <w:r>
+        <w:rPr>
+          <w:lang w:val="en-US"/>
+        </w:rPr>
+        <w:t>Invalidates a cached resource.</w:t>
+      </w:r>
+    </w:p>
+    <w:p>
+      <w:pPr>
+        <w:pStyle w:val="Heading2"/>
+        <w:rPr>
+          <w:lang w:val="en-US"/>
+        </w:rPr>
+      </w:pPr>
+      <w:r>
+        <w:rPr>
+          <w:lang w:val="en-US"/>
+        </w:rPr>
+        <w:t>TRACE</w:t>
+      </w:r>
+    </w:p>
+    <w:p>
+      <w:pPr>
+        <w:rPr>
+          <w:lang w:val="en-US"/>
+        </w:rPr>
+      </w:pPr>
+      <w:r>
+        <w:rPr>
+          <w:lang w:val="en-US"/>
+        </w:rPr>
+        <w:t>Returns the full HTTP request received by the server, for debugging purpose.</w:t>
+      </w:r>
+    </w:p>
+    <w:p>
+      <w:pPr>
+        <w:pStyle w:val="Heading2"/>
+        <w:rPr>
+          <w:lang w:val="en-US"/>
+        </w:rPr>
+      </w:pPr>
+      <w:r>
+        <w:rPr>
+          <w:lang w:val="en-US"/>
+        </w:rPr>
+        <w:t>OPTIONS</w:t>
+      </w:r>
+    </w:p>
+    <w:p>
+      <w:pPr>
+        <w:rPr>
+          <w:lang w:val="en-US"/>
+        </w:rPr>
+      </w:pPr>
+      <w:r>
+        <w:rPr>
+          <w:lang w:val="en-US"/>
+        </w:rPr>
+        <w:t>Returns HTTP methods supported by the server for the requested URL.</w:t>
+      </w:r>
+    </w:p>
+    <w:p>
+      <w:pPr>
+        <w:pStyle w:val="Heading2"/>
+        <w:rPr>
+          <w:lang w:val="en-US"/>
+        </w:rPr>
+      </w:pPr>
+      <w:r>
+        <w:rPr>
+          <w:lang w:val="en-US"/>
+        </w:rPr>
+        <w:t>CONNECT</w:t>
+      </w:r>
+    </w:p>
+    <w:p>
+      <w:pPr>
+        <w:rPr>
+          <w:lang w:val="en-US"/>
+        </w:rPr>
+      </w:pPr>
+      <w:r>
+        <w:rPr>
+          <w:lang w:val="en-US"/>
+        </w:rPr>
+        <w:t>Converts the request</w:t>
+      </w:r>
+      <w:r>
+        <w:rPr>
+          <w:lang w:val="en-US"/>
+        </w:rPr>
+        <w:t xml:space="preserve"> connection</w:t>
+      </w:r>
+      <w:r>
+        <w:rPr>
+          <w:lang w:val="en-US"/>
+        </w:rPr>
+        <w:t xml:space="preserve"> to a transparent TCP/IP tunnel for </w:t>
+      </w:r>
+      <w:r>
+        <w:rPr>
+          <w:u w:val="single"/>
+          <w:lang w:val="en-US"/>
+        </w:rPr>
+        <w:t>secure communication</w:t>
+      </w:r>
+      <w:r>
+        <w:rPr>
+          <w:lang w:val="en-US"/>
+        </w:rPr>
+        <w:t>.</w:t>
+      </w:r>
+    </w:p>
+    <w:p>
+      <w:pPr>
+        <w:pStyle w:val="Heading2"/>
+        <w:rPr>
+          <w:lang w:val="en-US"/>
+        </w:rPr>
+      </w:pPr>
+      <w:r>
+        <w:rPr>
+          <w:lang w:val="en-US"/>
+        </w:rPr>
+        <w:t>LOCK</w:t>
+      </w:r>
+    </w:p>
+    <w:p>
+      <w:pPr>
+        <w:rPr>
+          <w:lang w:val="en-US"/>
+        </w:rPr>
+      </w:pPr>
+      <w:r>
+        <w:rPr>
+          <w:lang w:val="en-US"/>
+        </w:rPr>
+        <w:t>Locks the resource for the exclusive use by the client.</w:t>
+      </w:r>
+    </w:p>
+    <w:p>
+      <w:pPr>
+        <w:pStyle w:val="Heading2"/>
+        <w:rPr>
+          <w:lang w:val="en-US"/>
+        </w:rPr>
+      </w:pPr>
+      <w:r>
+        <w:rPr>
+          <w:lang w:val="en-US"/>
+        </w:rPr>
+        <w:t>UNLOCK</w:t>
+      </w:r>
+    </w:p>
+    <w:p>
+      <w:pPr>
+        <w:rPr>
+          <w:lang w:val="en-US"/>
+        </w:rPr>
+      </w:pPr>
+      <w:r>
+        <w:rPr>
+          <w:lang w:val="en-US"/>
+        </w:rPr>
+        <w:t>Unlocks the resource which is previously locked by the client.</w:t>
+      </w:r>
+    </w:p>
+    <w:p>
+      <w:pPr>
+        <w:pStyle w:val="Heading2"/>
+        <w:rPr>
+          <w:lang w:val="en-US"/>
+        </w:rPr>
+      </w:pPr>
+      <w:r>
+        <w:rPr>
+          <w:lang w:val="en-US"/>
+        </w:rPr>
+        <w:t>MKCOL</w:t>
+      </w:r>
+    </w:p>
+    <w:p>
+      <w:pPr>
+        <w:rPr>
+          <w:lang w:val="en-US"/>
+        </w:rPr>
+      </w:pPr>
+      <w:r>
+        <w:rPr>
+          <w:lang w:val="en-US"/>
+        </w:rPr>
+        <w:t>Creates a new collection resource.</w:t>
+      </w:r>
+    </w:p>
+    <w:p>
+      <w:pPr>
+        <w:pStyle w:val="Heading2"/>
+        <w:rPr>
+          <w:lang w:val="en-US"/>
+        </w:rPr>
+      </w:pPr>
+      <w:r>
+        <w:rPr>
+          <w:lang w:val="en-US"/>
+        </w:rPr>
+        <w:t>Need to work.</w:t>
+      </w:r>
+    </w:p>
+    <w:p>
+      <w:pPr>
+        <w:rPr>
+          <w:lang w:val="en-US"/>
+        </w:rPr>
+      </w:pPr>
+      <w:r>
+        <w:rPr>
+          <w:lang w:val="en-US"/>
+        </w:rPr>
+        <w:t xml:space="preserve">See what </w:t>
+      </w:r>
+      <w:r>
+        <w:rPr>
+          <w:lang w:val="en-US"/>
+        </w:rPr>
+        <w:t>it means</w:t>
+      </w:r>
+      <w:r>
+        <w:rPr>
+          <w:lang w:val="en-US"/>
+        </w:rPr>
+        <w:t xml:space="preserve"> to create a new collection resource.</w:t>
+      </w:r>
+    </w:p>
+    <w:p>
+      <w:pPr>
+        <w:pStyle w:val="Heading2"/>
+        <w:rPr>
+          <w:lang w:val="en-US"/>
+        </w:rPr>
+      </w:pPr>
+      <w:r>
+        <w:rPr>
+          <w:lang w:val="en-US"/>
+        </w:rPr>
+        <w:t>COPY</w:t>
+      </w:r>
+    </w:p>
+    <w:p>
+      <w:pPr>
+        <w:rPr>
+          <w:lang w:val="en-US"/>
+        </w:rPr>
+      </w:pPr>
+      <w:r>
+        <w:rPr>
+          <w:lang w:val="en-US"/>
+        </w:rPr>
+        <w:t>Copies the resource identified by the request URI to the destination URI.</w:t>
+      </w:r>
+    </w:p>
+    <w:p>
+      <w:pPr>
+        <w:rPr>
+          <w:lang w:val="en-US"/>
+        </w:rPr>
+      </w:pPr>
+    </w:p>
+    <w:p>
+      <w:pPr>
+        <w:pStyle w:val="Heading1"/>
+        <w:ind w:left="720" w:hanging="720"/>
+        <w:rPr>
+          <w:lang w:val="en-US"/>
+        </w:rPr>
+      </w:pPr>
+      <w:r>
+        <w:rPr>
+          <w:lang w:val="en-US"/>
+        </w:rPr>
+        <w:t>HTTP request</w:t>
+      </w:r>
+    </w:p>
+    <w:p>
+      <w:pPr>
+        <w:rPr>
+          <w:b/>
+          <w:bCs/>
+          <w:lang w:val="en-US"/>
+        </w:rPr>
+      </w:pPr>
+      <w:r>
+        <w:rPr>
+          <w:lang w:val="en-US"/>
+        </w:rPr>
+        <w:t xml:space="preserve">An HTTP request is </w:t>
+      </w:r>
+      <w:r>
+        <w:rPr>
+          <w:b/>
+          <w:bCs/>
+          <w:lang w:val="en-US"/>
+        </w:rPr>
+        <w:t>a protocol used for sending and receiving information over the internet</w:t>
+      </w:r>
+    </w:p>
+    <w:p>
+      <w:pPr>
+        <w:rPr>
+          <w:lang w:val="en-US"/>
+        </w:rPr>
+      </w:pPr>
+      <w:r>
+        <w:rPr>
+          <w:lang w:val="en-US"/>
+        </w:rPr>
+        <w:t xml:space="preserve">A standard HTTP request is </w:t>
+      </w:r>
+      <w:r>
+        <w:rPr>
+          <w:b/>
+          <w:bCs/>
+          <w:lang w:val="en-US"/>
+        </w:rPr>
+        <w:t>a message that a client (usually a web browser) sends to a server</w:t>
+      </w:r>
+      <w:r>
+        <w:rPr>
+          <w:lang w:val="en-US"/>
+        </w:rPr>
+        <w:t xml:space="preserve">, </w:t>
+      </w:r>
+      <w:r>
+        <w:rPr>
+          <w:b/>
+          <w:bCs/>
+          <w:lang w:val="en-US"/>
+        </w:rPr>
+        <w:t xml:space="preserve">requesting </w:t>
+      </w:r>
+      <w:r>
+        <w:rPr>
+          <w:b/>
+          <w:bCs/>
+          <w:lang w:val="en-US"/>
+        </w:rPr>
+        <w:t>action</w:t>
+      </w:r>
+      <w:r>
+        <w:rPr>
+          <w:b/>
+          <w:bCs/>
           <w:lang w:val="en-US"/>
         </w:rPr>
         <w:t xml:space="preserve"> or data</w:t>
@@ -107,6 +621,7 @@
         <w:rPr>
           <w:lang w:val="en-US"/>
         </w:rPr>
+        <w:lastRenderedPageBreak/>
         <w:t xml:space="preserve">The basic structure of an HTTP request consists of a </w:t>
       </w:r>
       <w:r>
@@ -688,7 +1203,6 @@
         <w:rPr>
           <w:lang w:val="en-US"/>
         </w:rPr>
-        <w:lastRenderedPageBreak/>
         <w:t xml:space="preserve">ex1: </w:t>
       </w:r>
       <w:proofErr w:type="spellStart"/>
@@ -868,6 +1382,7 @@
         <w:rPr>
           <w:lang w:val="en-US"/>
         </w:rPr>
+        <w:lastRenderedPageBreak/>
         <w:t>Get request</w:t>
       </w:r>
     </w:p>

</xml_diff>

<commit_message>
updtd ofc pc 13-08-23
</commit_message>
<xml_diff>
--- a/APIs notes.docx
+++ b/APIs notes.docx
@@ -41,16 +41,8 @@
         <w:rPr>
           <w:lang w:val="en-US"/>
         </w:rPr>
-        <w:t xml:space="preserve">Retrieves data from the </w:t>
-      </w:r>
-      <w:proofErr w:type="gramStart"/>
-      <w:r>
-        <w:rPr>
-          <w:lang w:val="en-US"/>
-        </w:rPr>
-        <w:t>server</w:t>
-      </w:r>
-      <w:proofErr w:type="gramEnd"/>
+        <w:t>Retrieves data from the server</w:t>
+      </w:r>
     </w:p>
     <w:p>
       <w:pPr>
@@ -940,21 +932,7 @@
         <w:rPr>
           <w:lang w:eastAsia="en-IN"/>
         </w:rPr>
-        <w:t xml:space="preserve">User-Agent: Mozilla/5.0 (Windows NT 10.0; Win64; x64) </w:t>
-      </w:r>
-      <w:proofErr w:type="spellStart"/>
-      <w:r>
-        <w:rPr>
-          <w:lang w:eastAsia="en-IN"/>
-        </w:rPr>
-        <w:t>AppleWebKit</w:t>
-      </w:r>
-      <w:proofErr w:type="spellEnd"/>
-      <w:r>
-        <w:rPr>
-          <w:lang w:eastAsia="en-IN"/>
-        </w:rPr>
-        <w:t>/537.36 (KHTML, like Gecko) Chrome/58.0.3029.110 Safari/537.36</w:t>
+        <w:t>User-Agent: Mozilla/5.0 (Windows NT 10.0; Win64; x64) AppleWebKit/537.36 (KHTML, like Gecko) Chrome/58.0.3029.110 Safari/537.36</w:t>
       </w:r>
     </w:p>
     <w:p>
@@ -1034,21 +1012,7 @@
         <w:rPr>
           <w:lang w:val="en-US"/>
         </w:rPr>
-        <w:t xml:space="preserve">An </w:t>
-      </w:r>
-      <w:proofErr w:type="spellStart"/>
-      <w:r>
-        <w:rPr>
-          <w:lang w:val="en-US"/>
-        </w:rPr>
-        <w:t>api</w:t>
-      </w:r>
-      <w:proofErr w:type="spellEnd"/>
-      <w:r>
-        <w:rPr>
-          <w:lang w:val="en-US"/>
-        </w:rPr>
-        <w:t xml:space="preserve"> request is a tailored http request to request action/data from an API</w:t>
+        <w:t>An api request is a tailored http request to request action/data from an API</w:t>
       </w:r>
     </w:p>
     <w:p>
@@ -1078,37 +1042,25 @@
           <w:lang w:val="en-US"/>
         </w:rPr>
       </w:pPr>
-      <w:proofErr w:type="spellStart"/>
-      <w:proofErr w:type="gramStart"/>
-      <w:r>
-        <w:rPr>
-          <w:lang w:val="en-US"/>
-        </w:rPr>
-        <w:t>request.getlist</w:t>
-      </w:r>
-      <w:proofErr w:type="spellEnd"/>
-      <w:proofErr w:type="gramEnd"/>
-      <w:r>
-        <w:rPr>
-          <w:lang w:val="en-US"/>
-        </w:rPr>
-        <w:t>(</w:t>
-      </w:r>
-    </w:p>
-    <w:p>
-      <w:pPr>
-        <w:rPr>
-          <w:lang w:val="en-US"/>
-        </w:rPr>
-      </w:pPr>
-      <w:proofErr w:type="spellStart"/>
+      <w:r>
+        <w:rPr>
+          <w:lang w:val="en-US"/>
+        </w:rPr>
+        <w:t>request.getlist(</w:t>
+      </w:r>
+    </w:p>
+    <w:p>
+      <w:pPr>
+        <w:rPr>
+          <w:lang w:val="en-US"/>
+        </w:rPr>
+      </w:pPr>
       <w:r>
         <w:rPr>
           <w:lang w:val="en-US"/>
         </w:rPr>
         <w:t>request.GET.get</w:t>
       </w:r>
-      <w:proofErr w:type="spellEnd"/>
     </w:p>
     <w:p>
       <w:pPr>
@@ -1133,21 +1085,7 @@
         <w:rPr>
           <w:lang w:val="en-US"/>
         </w:rPr>
-        <w:t xml:space="preserve">ex: in this </w:t>
-      </w:r>
-      <w:proofErr w:type="spellStart"/>
-      <w:r>
-        <w:rPr>
-          <w:lang w:val="en-US"/>
-        </w:rPr>
-        <w:t>url</w:t>
-      </w:r>
-      <w:proofErr w:type="spellEnd"/>
-      <w:r>
-        <w:rPr>
-          <w:lang w:val="en-US"/>
-        </w:rPr>
-        <w:t xml:space="preserve"> </w:t>
+        <w:t xml:space="preserve">ex: in this url </w:t>
       </w:r>
       <w:hyperlink r:id="rId6" w:history="1">
         <w:r>
@@ -1162,214 +1100,60 @@
         <w:rPr>
           <w:lang w:val="en-US"/>
         </w:rPr>
-        <w:t xml:space="preserve"> </w:t>
-      </w:r>
-      <w:proofErr w:type="spellStart"/>
-      <w:r>
-        <w:rPr>
-          <w:lang w:val="en-US"/>
-        </w:rPr>
-        <w:t>create_from_date</w:t>
-      </w:r>
-      <w:proofErr w:type="spellEnd"/>
-      <w:r>
-        <w:rPr>
-          <w:lang w:val="en-US"/>
-        </w:rPr>
-        <w:t xml:space="preserve"> and </w:t>
-      </w:r>
-      <w:proofErr w:type="spellStart"/>
-      <w:r>
-        <w:rPr>
-          <w:lang w:val="en-US"/>
-        </w:rPr>
-        <w:t>create_to_date</w:t>
-      </w:r>
-      <w:proofErr w:type="spellEnd"/>
-      <w:r>
-        <w:rPr>
-          <w:lang w:val="en-US"/>
-        </w:rPr>
-        <w:t xml:space="preserve"> can be fetched using the above method</w:t>
-      </w:r>
-    </w:p>
-    <w:p>
-      <w:pPr>
-        <w:rPr>
-          <w:lang w:val="en-US"/>
-        </w:rPr>
-      </w:pPr>
-      <w:r>
-        <w:rPr>
-          <w:lang w:val="en-US"/>
-        </w:rPr>
-        <w:t xml:space="preserve">ex1: </w:t>
-      </w:r>
-      <w:proofErr w:type="spellStart"/>
-      <w:r>
-        <w:rPr>
-          <w:lang w:val="en-US"/>
-        </w:rPr>
-        <w:t>request.GET.get</w:t>
-      </w:r>
-      <w:proofErr w:type="spellEnd"/>
-      <w:r>
-        <w:rPr>
-          <w:lang w:val="en-US"/>
-        </w:rPr>
-        <w:t>(‘</w:t>
-      </w:r>
-      <w:proofErr w:type="spellStart"/>
-      <w:r>
-        <w:rPr>
-          <w:lang w:val="en-US"/>
-        </w:rPr>
-        <w:t>create_from_date</w:t>
-      </w:r>
-      <w:proofErr w:type="gramStart"/>
-      <w:r>
-        <w:rPr>
-          <w:lang w:val="en-US"/>
-        </w:rPr>
-        <w:t>’,None</w:t>
-      </w:r>
-      <w:proofErr w:type="spellEnd"/>
-      <w:proofErr w:type="gramEnd"/>
-      <w:r>
-        <w:rPr>
-          <w:lang w:val="en-US"/>
-        </w:rPr>
-        <w:t xml:space="preserve">) will fetch </w:t>
-      </w:r>
-      <w:proofErr w:type="spellStart"/>
-      <w:r>
-        <w:rPr>
-          <w:lang w:val="en-US"/>
-        </w:rPr>
-        <w:t>create_from_date</w:t>
-      </w:r>
-      <w:proofErr w:type="spellEnd"/>
-      <w:r>
-        <w:rPr>
-          <w:lang w:val="en-US"/>
-        </w:rPr>
-        <w:t xml:space="preserve"> from the request URL, the None will be useful when you don’t have any values passed in the </w:t>
-      </w:r>
-      <w:proofErr w:type="spellStart"/>
-      <w:r>
-        <w:rPr>
-          <w:lang w:val="en-US"/>
-        </w:rPr>
-        <w:t>url</w:t>
-      </w:r>
-      <w:proofErr w:type="spellEnd"/>
-      <w:r>
-        <w:rPr>
-          <w:lang w:val="en-US"/>
-        </w:rPr>
-        <w:t>, see ex2</w:t>
-      </w:r>
-    </w:p>
-    <w:p>
-      <w:pPr>
-        <w:rPr>
-          <w:lang w:val="en-US"/>
-        </w:rPr>
-      </w:pPr>
-      <w:r>
-        <w:rPr>
-          <w:lang w:val="en-US"/>
-        </w:rPr>
-        <w:t>ex2: for the same above URL if you try a=</w:t>
-      </w:r>
-      <w:proofErr w:type="spellStart"/>
-      <w:r>
-        <w:rPr>
-          <w:lang w:val="en-US"/>
-        </w:rPr>
-        <w:t>request.GET.get</w:t>
-      </w:r>
-      <w:proofErr w:type="spellEnd"/>
-      <w:r>
-        <w:rPr>
-          <w:lang w:val="en-US"/>
-        </w:rPr>
-        <w:t>(‘</w:t>
-      </w:r>
-      <w:proofErr w:type="spellStart"/>
-      <w:r>
-        <w:rPr>
-          <w:lang w:val="en-US"/>
-        </w:rPr>
-        <w:t>promo_id</w:t>
-      </w:r>
-      <w:proofErr w:type="gramStart"/>
-      <w:r>
-        <w:rPr>
-          <w:lang w:val="en-US"/>
-        </w:rPr>
-        <w:t>’,None</w:t>
-      </w:r>
-      <w:proofErr w:type="spellEnd"/>
-      <w:proofErr w:type="gramEnd"/>
-      <w:r>
-        <w:rPr>
-          <w:lang w:val="en-US"/>
-        </w:rPr>
-        <w:t xml:space="preserve">) then a will have no value assigned because </w:t>
-      </w:r>
-      <w:proofErr w:type="spellStart"/>
-      <w:r>
-        <w:rPr>
-          <w:lang w:val="en-US"/>
-        </w:rPr>
-        <w:t>promo_id</w:t>
-      </w:r>
-      <w:proofErr w:type="spellEnd"/>
-      <w:r>
-        <w:rPr>
-          <w:lang w:val="en-US"/>
-        </w:rPr>
-        <w:t xml:space="preserve"> is not passed in URL, it will assign nothing to a</w:t>
-      </w:r>
-    </w:p>
-    <w:p>
-      <w:pPr>
-        <w:rPr>
-          <w:lang w:val="en-US"/>
-        </w:rPr>
-      </w:pPr>
-      <w:proofErr w:type="spellStart"/>
+        <w:t xml:space="preserve"> create_from_date and create_to_date can be fetched using the above method</w:t>
+      </w:r>
+    </w:p>
+    <w:p>
+      <w:pPr>
+        <w:rPr>
+          <w:lang w:val="en-US"/>
+        </w:rPr>
+      </w:pPr>
+      <w:r>
+        <w:rPr>
+          <w:lang w:val="en-US"/>
+        </w:rPr>
+        <w:t>ex1: request.GET.get(‘create_from_date’,None) will fetch create_from_date from the request URL, the None will be useful when you don’t have any values passed in the url, see ex2</w:t>
+      </w:r>
+    </w:p>
+    <w:p>
+      <w:pPr>
+        <w:rPr>
+          <w:lang w:val="en-US"/>
+        </w:rPr>
+      </w:pPr>
+      <w:r>
+        <w:rPr>
+          <w:lang w:val="en-US"/>
+        </w:rPr>
+        <w:t>ex2: for the same above URL if you try a=request.GET.get(‘promo_id’,None) then a will have no value assigned because promo_id is not passed in URL, it will assign nothing to a</w:t>
+      </w:r>
+    </w:p>
+    <w:p>
+      <w:pPr>
+        <w:rPr>
+          <w:lang w:val="en-US"/>
+        </w:rPr>
+      </w:pPr>
       <w:r>
         <w:rPr>
           <w:lang w:val="en-US"/>
         </w:rPr>
         <w:t>request.data</w:t>
       </w:r>
-      <w:proofErr w:type="spellEnd"/>
-    </w:p>
-    <w:p>
-      <w:pPr>
-        <w:rPr>
-          <w:lang w:val="en-US"/>
-        </w:rPr>
-      </w:pPr>
-      <w:proofErr w:type="spellStart"/>
-      <w:proofErr w:type="gramStart"/>
-      <w:r>
-        <w:rPr>
-          <w:lang w:val="en-US"/>
-        </w:rPr>
-        <w:t>request.object</w:t>
-      </w:r>
-      <w:proofErr w:type="gramEnd"/>
-      <w:r>
-        <w:rPr>
-          <w:lang w:val="en-US"/>
-        </w:rPr>
-        <w:t>_list</w:t>
-      </w:r>
-      <w:proofErr w:type="spellEnd"/>
+    </w:p>
+    <w:p>
+      <w:pPr>
+        <w:rPr>
+          <w:lang w:val="en-US"/>
+        </w:rPr>
+      </w:pPr>
+      <w:r>
+        <w:rPr>
+          <w:lang w:val="en-US"/>
+        </w:rPr>
+        <w:t>request.object_list</w:t>
+      </w:r>
     </w:p>
     <w:p>
       <w:pPr>
@@ -1392,6 +1176,840 @@
           <w:lang w:val="en-US"/>
         </w:rPr>
       </w:pPr>
+    </w:p>
+    <w:p>
+      <w:pPr>
+        <w:pStyle w:val="Heading1"/>
+      </w:pPr>
+      <w:r>
+        <w:t>What is JWT and its need</w:t>
+      </w:r>
+    </w:p>
+    <w:p>
+      <w:r>
+        <w:rPr>
+          <w:rFonts w:ascii="Arial" w:hAnsi="Arial" w:cs="Arial"/>
+        </w:rPr>
+        <w:t>■</w:t>
+      </w:r>
+      <w:r>
+        <w:t xml:space="preserve">JSON Web Token is a self-contained way to securely </w:t>
+      </w:r>
+    </w:p>
+    <w:p>
+      <w:r>
+        <w:t xml:space="preserve">transmit data and information between two parties using a </w:t>
+      </w:r>
+    </w:p>
+    <w:p>
+      <w:r>
+        <w:t>JSON Object.</w:t>
+      </w:r>
+    </w:p>
+    <w:p>
+      <w:r>
+        <w:rPr>
+          <w:rFonts w:ascii="Arial" w:hAnsi="Arial" w:cs="Arial"/>
+        </w:rPr>
+        <w:t>■</w:t>
+      </w:r>
+      <w:r>
+        <w:t xml:space="preserve">JSON Web Tokens can be trusted because each JWT can </w:t>
+      </w:r>
+    </w:p>
+    <w:p>
+      <w:r>
+        <w:t xml:space="preserve">be digitally signed, which in return allows the server to </w:t>
+      </w:r>
+    </w:p>
+    <w:p>
+      <w:r>
+        <w:t>know if the JWT has been changed at all</w:t>
+      </w:r>
+    </w:p>
+    <w:p>
+      <w:r>
+        <w:rPr>
+          <w:rFonts w:ascii="Arial" w:hAnsi="Arial" w:cs="Arial"/>
+        </w:rPr>
+        <w:t>■</w:t>
+      </w:r>
+      <w:r>
+        <w:t>JWT should be used when dealing with authorization</w:t>
+      </w:r>
+    </w:p>
+    <w:p>
+      <w:r>
+        <w:rPr>
+          <w:rFonts w:ascii="Arial" w:hAnsi="Arial" w:cs="Arial"/>
+        </w:rPr>
+        <w:t>■</w:t>
+      </w:r>
+      <w:r>
+        <w:t xml:space="preserve">JWT is a great way for information to be exchanged </w:t>
+      </w:r>
+    </w:p>
+    <w:p>
+      <w:r>
+        <w:t>between the server and client</w:t>
+      </w:r>
+    </w:p>
+    <w:p>
+      <w:pPr>
+        <w:pStyle w:val="Heading2"/>
+      </w:pPr>
+      <w:r>
+        <w:t>JSON web token and structure</w:t>
+      </w:r>
+    </w:p>
+    <w:p>
+      <w:r>
+        <w:t xml:space="preserve">A JSON Web Token is created of three separate parts separated </w:t>
+      </w:r>
+    </w:p>
+    <w:p>
+      <w:r>
+        <w:t>by dots ( . ) which include:</w:t>
+      </w:r>
+    </w:p>
+    <w:p>
+      <w:r>
+        <w:rPr>
+          <w:rFonts w:ascii="Arial" w:hAnsi="Arial" w:cs="Arial"/>
+        </w:rPr>
+        <w:t>■</w:t>
+      </w:r>
+      <w:r>
+        <w:t>Header : (a</w:t>
+      </w:r>
+      <w:r>
+        <w:t>aaaaaaa</w:t>
+      </w:r>
+      <w:r>
+        <w:t>)</w:t>
+      </w:r>
+    </w:p>
+    <w:p>
+      <w:r>
+        <w:rPr>
+          <w:rFonts w:ascii="Arial" w:hAnsi="Arial" w:cs="Arial"/>
+        </w:rPr>
+        <w:t>■</w:t>
+      </w:r>
+      <w:r>
+        <w:t>Payload : (b</w:t>
+      </w:r>
+      <w:r>
+        <w:t>bbbbbbb</w:t>
+      </w:r>
+      <w:r>
+        <w:t>)</w:t>
+      </w:r>
+    </w:p>
+    <w:p>
+      <w:r>
+        <w:rPr>
+          <w:rFonts w:ascii="Arial" w:hAnsi="Arial" w:cs="Arial"/>
+        </w:rPr>
+        <w:t>■</w:t>
+      </w:r>
+      <w:r>
+        <w:t>Signature : (</w:t>
+      </w:r>
+      <w:r>
+        <w:t>ccccccc</w:t>
+      </w:r>
+      <w:r>
+        <w:t>c)</w:t>
+      </w:r>
+    </w:p>
+    <w:p>
+      <w:r>
+        <w:drawing>
+          <wp:inline distT="0" distB="0" distL="0" distR="0" wp14:anchorId="558A6275" wp14:editId="38EFFCB8">
+            <wp:extent cx="2505425" cy="857370"/>
+            <wp:effectExtent l="0" t="0" r="0" b="0"/>
+            <wp:docPr id="1619303800" name="Picture 1" descr="A black rectangle with purple letters&#10;&#10;Description automatically generated"/>
+            <wp:cNvGraphicFramePr>
+              <a:graphicFrameLocks xmlns:a="http://schemas.openxmlformats.org/drawingml/2006/main" noChangeAspect="1"/>
+            </wp:cNvGraphicFramePr>
+            <a:graphic xmlns:a="http://schemas.openxmlformats.org/drawingml/2006/main">
+              <a:graphicData uri="http://schemas.openxmlformats.org/drawingml/2006/picture">
+                <pic:pic xmlns:pic="http://schemas.openxmlformats.org/drawingml/2006/picture">
+                  <pic:nvPicPr>
+                    <pic:cNvPr id="1619303800" name="Picture 1" descr="A black rectangle with purple letters&#10;&#10;Description automatically generated"/>
+                    <pic:cNvPicPr/>
+                  </pic:nvPicPr>
+                  <pic:blipFill>
+                    <a:blip r:embed="rId7"/>
+                    <a:stretch>
+                      <a:fillRect/>
+                    </a:stretch>
+                  </pic:blipFill>
+                  <pic:spPr>
+                    <a:xfrm>
+                      <a:off x="0" y="0"/>
+                      <a:ext cx="2505425" cy="857370"/>
+                    </a:xfrm>
+                    <a:prstGeom prst="rect">
+                      <a:avLst/>
+                    </a:prstGeom>
+                  </pic:spPr>
+                </pic:pic>
+              </a:graphicData>
+            </a:graphic>
+          </wp:inline>
+        </w:drawing>
+      </w:r>
+    </w:p>
+    <w:p>
+      <w:pPr>
+        <w:pStyle w:val="Heading1"/>
+      </w:pPr>
+      <w:r>
+        <w:t>Status codes and their need</w:t>
+      </w:r>
+    </w:p>
+    <w:p>
+      <w:r>
+        <w:t xml:space="preserve">• An HTTP Status Code is used to help the Client (the user or system </w:t>
+      </w:r>
+    </w:p>
+    <w:p>
+      <w:r>
+        <w:t xml:space="preserve">submitting data to the server) to understand what happened on the </w:t>
+      </w:r>
+    </w:p>
+    <w:p>
+      <w:r>
+        <w:t>server side application.</w:t>
+      </w:r>
+    </w:p>
+    <w:p>
+      <w:r>
+        <w:t xml:space="preserve">• Status Codes are international standards on how a Client/Server should </w:t>
+      </w:r>
+    </w:p>
+    <w:p>
+      <w:r>
+        <w:t>handle the result of a request.</w:t>
+      </w:r>
+    </w:p>
+    <w:p>
+      <w:r>
+        <w:t xml:space="preserve">• It allows everyone who sends a request to know if their submission was </w:t>
+      </w:r>
+    </w:p>
+    <w:p>
+      <w:r>
+        <w:t>successful or not</w:t>
+      </w:r>
+    </w:p>
+    <w:p>
+      <w:pPr>
+        <w:pStyle w:val="Heading3"/>
+      </w:pPr>
+      <w:r>
+        <w:t>JWT HEADER</w:t>
+      </w:r>
+    </w:p>
+    <w:p>
+      <w:r>
+        <w:t xml:space="preserve">A JWT header usually consist of two </w:t>
+      </w:r>
+    </w:p>
+    <w:p>
+      <w:r>
+        <w:lastRenderedPageBreak/>
+        <w:t>parts:</w:t>
+      </w:r>
+    </w:p>
+    <w:p>
+      <w:r>
+        <w:rPr>
+          <w:rFonts w:ascii="Arial" w:hAnsi="Arial" w:cs="Arial"/>
+        </w:rPr>
+        <w:t>■</w:t>
+      </w:r>
+      <w:r>
+        <w:t xml:space="preserve"> (alg) The algorithm for signing</w:t>
+      </w:r>
+    </w:p>
+    <w:p>
+      <w:r>
+        <w:rPr>
+          <w:rFonts w:ascii="Arial" w:hAnsi="Arial" w:cs="Arial"/>
+        </w:rPr>
+        <w:t>■</w:t>
+      </w:r>
+      <w:r>
+        <w:t xml:space="preserve"> </w:t>
+      </w:r>
+      <w:r>
+        <w:rPr>
+          <w:rFonts w:ascii="Calibri" w:hAnsi="Calibri" w:cs="Calibri"/>
+        </w:rPr>
+        <w:t>“</w:t>
+      </w:r>
+      <w:r>
+        <w:t>typ</w:t>
+      </w:r>
+      <w:r>
+        <w:rPr>
+          <w:rFonts w:ascii="Calibri" w:hAnsi="Calibri" w:cs="Calibri"/>
+        </w:rPr>
+        <w:t>”</w:t>
+      </w:r>
+      <w:r>
+        <w:t xml:space="preserve"> The specific type of token</w:t>
+      </w:r>
+    </w:p>
+    <w:p>
+      <w:r>
+        <w:rPr>
+          <w:rFonts w:ascii="Arial" w:hAnsi="Arial" w:cs="Arial"/>
+        </w:rPr>
+        <w:t>■</w:t>
+      </w:r>
+      <w:r>
+        <w:t xml:space="preserve">The JWT header is then encoded using </w:t>
+      </w:r>
+    </w:p>
+    <w:p>
+      <w:r>
+        <w:t>Base64 to create the first part of the JWT (a)</w:t>
+      </w:r>
+    </w:p>
+    <w:p>
+      <w:r>
+        <w:drawing>
+          <wp:inline distT="0" distB="0" distL="0" distR="0" wp14:anchorId="38C83584" wp14:editId="73B9D41A">
+            <wp:extent cx="1781424" cy="1409897"/>
+            <wp:effectExtent l="0" t="0" r="9525" b="0"/>
+            <wp:docPr id="121723760" name="Picture 1" descr="A black rectangular object with colorful text&#10;&#10;Description automatically generated"/>
+            <wp:cNvGraphicFramePr>
+              <a:graphicFrameLocks xmlns:a="http://schemas.openxmlformats.org/drawingml/2006/main" noChangeAspect="1"/>
+            </wp:cNvGraphicFramePr>
+            <a:graphic xmlns:a="http://schemas.openxmlformats.org/drawingml/2006/main">
+              <a:graphicData uri="http://schemas.openxmlformats.org/drawingml/2006/picture">
+                <pic:pic xmlns:pic="http://schemas.openxmlformats.org/drawingml/2006/picture">
+                  <pic:nvPicPr>
+                    <pic:cNvPr id="121723760" name="Picture 1" descr="A black rectangular object with colorful text&#10;&#10;Description automatically generated"/>
+                    <pic:cNvPicPr/>
+                  </pic:nvPicPr>
+                  <pic:blipFill>
+                    <a:blip r:embed="rId8"/>
+                    <a:stretch>
+                      <a:fillRect/>
+                    </a:stretch>
+                  </pic:blipFill>
+                  <pic:spPr>
+                    <a:xfrm>
+                      <a:off x="0" y="0"/>
+                      <a:ext cx="1781424" cy="1409897"/>
+                    </a:xfrm>
+                    <a:prstGeom prst="rect">
+                      <a:avLst/>
+                    </a:prstGeom>
+                  </pic:spPr>
+                </pic:pic>
+              </a:graphicData>
+            </a:graphic>
+          </wp:inline>
+        </w:drawing>
+      </w:r>
+    </w:p>
+    <w:p/>
+    <w:p>
+      <w:pPr>
+        <w:pStyle w:val="Heading3"/>
+      </w:pPr>
+      <w:r>
+        <w:t>JWT Payload</w:t>
+      </w:r>
+    </w:p>
+    <w:p>
+      <w:r>
+        <w:rPr>
+          <w:rFonts w:ascii="Arial" w:hAnsi="Arial" w:cs="Arial"/>
+        </w:rPr>
+        <w:t>■</w:t>
+      </w:r>
+      <w:r>
+        <w:t xml:space="preserve">A JWT Payload consists of the data. </w:t>
+      </w:r>
+    </w:p>
+    <w:p>
+      <w:r>
+        <w:t xml:space="preserve">The Payloads data contains claims, and </w:t>
+      </w:r>
+    </w:p>
+    <w:p>
+      <w:r>
+        <w:t>there are three different types of claims.</w:t>
+      </w:r>
+    </w:p>
+    <w:p>
+      <w:pPr>
+        <w:ind w:left="720"/>
+      </w:pPr>
+      <w:r>
+        <w:rPr>
+          <w:rFonts w:ascii="Arial" w:hAnsi="Arial" w:cs="Arial"/>
+        </w:rPr>
+        <w:t>■</w:t>
+      </w:r>
+      <w:r>
+        <w:t xml:space="preserve"> Registered</w:t>
+      </w:r>
+    </w:p>
+    <w:p>
+      <w:pPr>
+        <w:ind w:left="720"/>
+      </w:pPr>
+      <w:r>
+        <w:rPr>
+          <w:rFonts w:ascii="Arial" w:hAnsi="Arial" w:cs="Arial"/>
+        </w:rPr>
+        <w:t>■</w:t>
+      </w:r>
+      <w:r>
+        <w:t xml:space="preserve"> Public</w:t>
+      </w:r>
+    </w:p>
+    <w:p>
+      <w:pPr>
+        <w:ind w:left="720"/>
+      </w:pPr>
+      <w:r>
+        <w:rPr>
+          <w:rFonts w:ascii="Arial" w:hAnsi="Arial" w:cs="Arial"/>
+        </w:rPr>
+        <w:t>■</w:t>
+      </w:r>
+      <w:r>
+        <w:t xml:space="preserve"> Private</w:t>
+      </w:r>
+    </w:p>
+    <w:p>
+      <w:r>
+        <w:rPr>
+          <w:rFonts w:ascii="Arial" w:hAnsi="Arial" w:cs="Arial"/>
+        </w:rPr>
+        <w:t>■</w:t>
+      </w:r>
+      <w:r>
+        <w:t xml:space="preserve">The JWT Payload is then encoded using </w:t>
+      </w:r>
+    </w:p>
+    <w:p>
+      <w:r>
+        <w:t xml:space="preserve">Base64 to create the second part of the JWT </w:t>
+      </w:r>
+    </w:p>
+    <w:p>
+      <w:r>
+        <w:t>(b)</w:t>
+      </w:r>
+    </w:p>
+    <w:p>
+      <w:r>
+        <w:drawing>
+          <wp:inline distT="0" distB="0" distL="0" distR="0" wp14:anchorId="62BD21F5" wp14:editId="0CCCAEBD">
+            <wp:extent cx="2019582" cy="1257475"/>
+            <wp:effectExtent l="0" t="0" r="0" b="0"/>
+            <wp:docPr id="1722293009" name="Picture 1" descr="A computer screen shot of a code&#10;&#10;Description automatically generated"/>
+            <wp:cNvGraphicFramePr>
+              <a:graphicFrameLocks xmlns:a="http://schemas.openxmlformats.org/drawingml/2006/main" noChangeAspect="1"/>
+            </wp:cNvGraphicFramePr>
+            <a:graphic xmlns:a="http://schemas.openxmlformats.org/drawingml/2006/main">
+              <a:graphicData uri="http://schemas.openxmlformats.org/drawingml/2006/picture">
+                <pic:pic xmlns:pic="http://schemas.openxmlformats.org/drawingml/2006/picture">
+                  <pic:nvPicPr>
+                    <pic:cNvPr id="1722293009" name="Picture 1" descr="A computer screen shot of a code&#10;&#10;Description automatically generated"/>
+                    <pic:cNvPicPr/>
+                  </pic:nvPicPr>
+                  <pic:blipFill>
+                    <a:blip r:embed="rId9"/>
+                    <a:stretch>
+                      <a:fillRect/>
+                    </a:stretch>
+                  </pic:blipFill>
+                  <pic:spPr>
+                    <a:xfrm>
+                      <a:off x="0" y="0"/>
+                      <a:ext cx="2019582" cy="1257475"/>
+                    </a:xfrm>
+                    <a:prstGeom prst="rect">
+                      <a:avLst/>
+                    </a:prstGeom>
+                  </pic:spPr>
+                </pic:pic>
+              </a:graphicData>
+            </a:graphic>
+          </wp:inline>
+        </w:drawing>
+      </w:r>
+    </w:p>
+    <w:p/>
+    <w:p>
+      <w:pPr>
+        <w:pStyle w:val="Heading3"/>
+      </w:pPr>
+      <w:r>
+        <w:t>JWT SIGNATURE</w:t>
+      </w:r>
+    </w:p>
+    <w:p>
+      <w:r>
+        <w:rPr>
+          <w:rFonts w:ascii="Arial" w:hAnsi="Arial" w:cs="Arial"/>
+        </w:rPr>
+        <w:t>■</w:t>
+      </w:r>
+      <w:r>
+        <w:t xml:space="preserve">A JWT Signature is created by using the </w:t>
+      </w:r>
+    </w:p>
+    <w:p>
+      <w:r>
+        <w:t xml:space="preserve">algorithm in the header to hash out the </w:t>
+      </w:r>
+    </w:p>
+    <w:p>
+      <w:r>
+        <w:t xml:space="preserve">encoded header, encoded payload with a </w:t>
+      </w:r>
+    </w:p>
+    <w:p>
+      <w:r>
+        <w:lastRenderedPageBreak/>
+        <w:t>secret.</w:t>
+      </w:r>
+    </w:p>
+    <w:p>
+      <w:r>
+        <w:rPr>
+          <w:rFonts w:ascii="Arial" w:hAnsi="Arial" w:cs="Arial"/>
+        </w:rPr>
+        <w:t>■</w:t>
+      </w:r>
+      <w:r>
+        <w:t xml:space="preserve">The secret can be anything, but is saved </w:t>
+      </w:r>
+    </w:p>
+    <w:p>
+      <w:r>
+        <w:t xml:space="preserve">somewhere on the server that the client does </w:t>
+      </w:r>
+    </w:p>
+    <w:p>
+      <w:r>
+        <w:t>not have access to</w:t>
+      </w:r>
+    </w:p>
+    <w:p>
+      <w:r>
+        <w:rPr>
+          <w:rFonts w:ascii="Arial" w:hAnsi="Arial" w:cs="Arial"/>
+        </w:rPr>
+        <w:t>■</w:t>
+      </w:r>
+      <w:r>
+        <w:t xml:space="preserve">The signature is the third and final part of a </w:t>
+      </w:r>
+    </w:p>
+    <w:p>
+      <w:r>
+        <w:t>JWT (c)</w:t>
+      </w:r>
+    </w:p>
+    <w:p>
+      <w:r>
+        <w:drawing>
+          <wp:inline distT="0" distB="0" distL="0" distR="0" wp14:anchorId="05243E20" wp14:editId="5A700480">
+            <wp:extent cx="1905266" cy="895475"/>
+            <wp:effectExtent l="0" t="0" r="0" b="0"/>
+            <wp:docPr id="1746360892" name="Picture 1" descr="A black background with blue text&#10;&#10;Description automatically generated"/>
+            <wp:cNvGraphicFramePr>
+              <a:graphicFrameLocks xmlns:a="http://schemas.openxmlformats.org/drawingml/2006/main" noChangeAspect="1"/>
+            </wp:cNvGraphicFramePr>
+            <a:graphic xmlns:a="http://schemas.openxmlformats.org/drawingml/2006/main">
+              <a:graphicData uri="http://schemas.openxmlformats.org/drawingml/2006/picture">
+                <pic:pic xmlns:pic="http://schemas.openxmlformats.org/drawingml/2006/picture">
+                  <pic:nvPicPr>
+                    <pic:cNvPr id="1746360892" name="Picture 1" descr="A black background with blue text&#10;&#10;Description automatically generated"/>
+                    <pic:cNvPicPr/>
+                  </pic:nvPicPr>
+                  <pic:blipFill>
+                    <a:blip r:embed="rId10"/>
+                    <a:stretch>
+                      <a:fillRect/>
+                    </a:stretch>
+                  </pic:blipFill>
+                  <pic:spPr>
+                    <a:xfrm>
+                      <a:off x="0" y="0"/>
+                      <a:ext cx="1905266" cy="895475"/>
+                    </a:xfrm>
+                    <a:prstGeom prst="rect">
+                      <a:avLst/>
+                    </a:prstGeom>
+                  </pic:spPr>
+                </pic:pic>
+              </a:graphicData>
+            </a:graphic>
+          </wp:inline>
+        </w:drawing>
+      </w:r>
+    </w:p>
+    <w:p>
+      <w:pPr>
+        <w:pStyle w:val="Heading3"/>
+      </w:pPr>
+      <w:r>
+        <w:t>JWT Example</w:t>
+      </w:r>
+    </w:p>
+    <w:p>
+      <w:r>
+        <w:drawing>
+          <wp:inline distT="0" distB="0" distL="0" distR="0" wp14:anchorId="0520A0DC" wp14:editId="4FC7C70D">
+            <wp:extent cx="5344271" cy="2152950"/>
+            <wp:effectExtent l="0" t="0" r="8890" b="0"/>
+            <wp:docPr id="48537968" name="Picture 1" descr="A screenshot of a computer program&#10;&#10;Description automatically generated"/>
+            <wp:cNvGraphicFramePr>
+              <a:graphicFrameLocks xmlns:a="http://schemas.openxmlformats.org/drawingml/2006/main" noChangeAspect="1"/>
+            </wp:cNvGraphicFramePr>
+            <a:graphic xmlns:a="http://schemas.openxmlformats.org/drawingml/2006/main">
+              <a:graphicData uri="http://schemas.openxmlformats.org/drawingml/2006/picture">
+                <pic:pic xmlns:pic="http://schemas.openxmlformats.org/drawingml/2006/picture">
+                  <pic:nvPicPr>
+                    <pic:cNvPr id="48537968" name="Picture 1" descr="A screenshot of a computer program&#10;&#10;Description automatically generated"/>
+                    <pic:cNvPicPr/>
+                  </pic:nvPicPr>
+                  <pic:blipFill>
+                    <a:blip r:embed="rId11"/>
+                    <a:stretch>
+                      <a:fillRect/>
+                    </a:stretch>
+                  </pic:blipFill>
+                  <pic:spPr>
+                    <a:xfrm>
+                      <a:off x="0" y="0"/>
+                      <a:ext cx="5344271" cy="2152950"/>
+                    </a:xfrm>
+                    <a:prstGeom prst="rect">
+                      <a:avLst/>
+                    </a:prstGeom>
+                  </pic:spPr>
+                </pic:pic>
+              </a:graphicData>
+            </a:graphic>
+          </wp:inline>
+        </w:drawing>
+      </w:r>
+    </w:p>
+    <w:p>
+      <w:pPr>
+        <w:pStyle w:val="Heading2"/>
+      </w:pPr>
+      <w:r>
+        <w:t>Major classification of status codes</w:t>
+      </w:r>
+    </w:p>
+    <w:p>
+      <w:r>
+        <w:rPr>
+          <w:noProof/>
+        </w:rPr>
+        <w:drawing>
+          <wp:inline distT="0" distB="0" distL="0" distR="0" wp14:anchorId="54088903" wp14:editId="667D13A6">
+            <wp:extent cx="5430008" cy="2467319"/>
+            <wp:effectExtent l="0" t="0" r="0" b="9525"/>
+            <wp:docPr id="845917723" name="Picture 1"/>
+            <wp:cNvGraphicFramePr>
+              <a:graphicFrameLocks xmlns:a="http://schemas.openxmlformats.org/drawingml/2006/main" noChangeAspect="1"/>
+            </wp:cNvGraphicFramePr>
+            <a:graphic xmlns:a="http://schemas.openxmlformats.org/drawingml/2006/main">
+              <a:graphicData uri="http://schemas.openxmlformats.org/drawingml/2006/picture">
+                <pic:pic xmlns:pic="http://schemas.openxmlformats.org/drawingml/2006/picture">
+                  <pic:nvPicPr>
+                    <pic:cNvPr id="845917723" name=""/>
+                    <pic:cNvPicPr/>
+                  </pic:nvPicPr>
+                  <pic:blipFill>
+                    <a:blip r:embed="rId12"/>
+                    <a:stretch>
+                      <a:fillRect/>
+                    </a:stretch>
+                  </pic:blipFill>
+                  <pic:spPr>
+                    <a:xfrm>
+                      <a:off x="0" y="0"/>
+                      <a:ext cx="5430008" cy="2467319"/>
+                    </a:xfrm>
+                    <a:prstGeom prst="rect">
+                      <a:avLst/>
+                    </a:prstGeom>
+                  </pic:spPr>
+                </pic:pic>
+              </a:graphicData>
+            </a:graphic>
+          </wp:inline>
+        </w:drawing>
+      </w:r>
+    </w:p>
+    <w:p>
+      <w:pPr>
+        <w:pStyle w:val="Heading3"/>
+      </w:pPr>
+      <w:r>
+        <w:lastRenderedPageBreak/>
+        <w:t>2xx : Successful status codes</w:t>
+      </w:r>
+    </w:p>
+    <w:p>
+      <w:r>
+        <w:rPr>
+          <w:noProof/>
+        </w:rPr>
+        <w:drawing>
+          <wp:inline distT="0" distB="0" distL="0" distR="0" wp14:anchorId="3FD8716E" wp14:editId="6D845456">
+            <wp:extent cx="5553850" cy="2457793"/>
+            <wp:effectExtent l="0" t="0" r="8890" b="0"/>
+            <wp:docPr id="1615070064" name="Picture 1" descr="A diagram of a diagram&#10;&#10;Description automatically generated"/>
+            <wp:cNvGraphicFramePr>
+              <a:graphicFrameLocks xmlns:a="http://schemas.openxmlformats.org/drawingml/2006/main" noChangeAspect="1"/>
+            </wp:cNvGraphicFramePr>
+            <a:graphic xmlns:a="http://schemas.openxmlformats.org/drawingml/2006/main">
+              <a:graphicData uri="http://schemas.openxmlformats.org/drawingml/2006/picture">
+                <pic:pic xmlns:pic="http://schemas.openxmlformats.org/drawingml/2006/picture">
+                  <pic:nvPicPr>
+                    <pic:cNvPr id="1615070064" name="Picture 1" descr="A diagram of a diagram&#10;&#10;Description automatically generated"/>
+                    <pic:cNvPicPr/>
+                  </pic:nvPicPr>
+                  <pic:blipFill>
+                    <a:blip r:embed="rId13"/>
+                    <a:stretch>
+                      <a:fillRect/>
+                    </a:stretch>
+                  </pic:blipFill>
+                  <pic:spPr>
+                    <a:xfrm>
+                      <a:off x="0" y="0"/>
+                      <a:ext cx="5553850" cy="2457793"/>
+                    </a:xfrm>
+                    <a:prstGeom prst="rect">
+                      <a:avLst/>
+                    </a:prstGeom>
+                  </pic:spPr>
+                </pic:pic>
+              </a:graphicData>
+            </a:graphic>
+          </wp:inline>
+        </w:drawing>
+      </w:r>
+    </w:p>
+    <w:p>
+      <w:pPr>
+        <w:pStyle w:val="Heading3"/>
+      </w:pPr>
+      <w:r>
+        <w:t>4xx Client error status codes</w:t>
+      </w:r>
+    </w:p>
+    <w:p>
+      <w:r>
+        <w:rPr>
+          <w:noProof/>
+        </w:rPr>
+        <w:drawing>
+          <wp:inline distT="0" distB="0" distL="0" distR="0" wp14:anchorId="3CE8A27E" wp14:editId="43AE88A6">
+            <wp:extent cx="5410955" cy="2353003"/>
+            <wp:effectExtent l="0" t="0" r="0" b="9525"/>
+            <wp:docPr id="1436177926" name="Picture 1" descr="A diagram of a process&#10;&#10;Description automatically generated"/>
+            <wp:cNvGraphicFramePr>
+              <a:graphicFrameLocks xmlns:a="http://schemas.openxmlformats.org/drawingml/2006/main" noChangeAspect="1"/>
+            </wp:cNvGraphicFramePr>
+            <a:graphic xmlns:a="http://schemas.openxmlformats.org/drawingml/2006/main">
+              <a:graphicData uri="http://schemas.openxmlformats.org/drawingml/2006/picture">
+                <pic:pic xmlns:pic="http://schemas.openxmlformats.org/drawingml/2006/picture">
+                  <pic:nvPicPr>
+                    <pic:cNvPr id="1436177926" name="Picture 1" descr="A diagram of a process&#10;&#10;Description automatically generated"/>
+                    <pic:cNvPicPr/>
+                  </pic:nvPicPr>
+                  <pic:blipFill>
+                    <a:blip r:embed="rId14"/>
+                    <a:stretch>
+                      <a:fillRect/>
+                    </a:stretch>
+                  </pic:blipFill>
+                  <pic:spPr>
+                    <a:xfrm>
+                      <a:off x="0" y="0"/>
+                      <a:ext cx="5410955" cy="2353003"/>
+                    </a:xfrm>
+                    <a:prstGeom prst="rect">
+                      <a:avLst/>
+                    </a:prstGeom>
+                  </pic:spPr>
+                </pic:pic>
+              </a:graphicData>
+            </a:graphic>
+          </wp:inline>
+        </w:drawing>
+      </w:r>
+    </w:p>
+    <w:p>
+      <w:pPr>
+        <w:pStyle w:val="Heading3"/>
+      </w:pPr>
+      <w:r>
+        <w:t>5xx Server error status codes</w:t>
+      </w:r>
+    </w:p>
+    <w:p>
+      <w:r>
+        <w:rPr>
+          <w:noProof/>
+        </w:rPr>
+        <w:drawing>
+          <wp:inline distT="0" distB="0" distL="0" distR="0" wp14:anchorId="1B35DA6F" wp14:editId="7C098EB1">
+            <wp:extent cx="5458587" cy="1209844"/>
+            <wp:effectExtent l="0" t="0" r="8890" b="9525"/>
+            <wp:docPr id="70144688" name="Picture 1" descr="A blue and white rectangular sign&#10;&#10;Description automatically generated"/>
+            <wp:cNvGraphicFramePr>
+              <a:graphicFrameLocks xmlns:a="http://schemas.openxmlformats.org/drawingml/2006/main" noChangeAspect="1"/>
+            </wp:cNvGraphicFramePr>
+            <a:graphic xmlns:a="http://schemas.openxmlformats.org/drawingml/2006/main">
+              <a:graphicData uri="http://schemas.openxmlformats.org/drawingml/2006/picture">
+                <pic:pic xmlns:pic="http://schemas.openxmlformats.org/drawingml/2006/picture">
+                  <pic:nvPicPr>
+                    <pic:cNvPr id="70144688" name="Picture 1" descr="A blue and white rectangular sign&#10;&#10;Description automatically generated"/>
+                    <pic:cNvPicPr/>
+                  </pic:nvPicPr>
+                  <pic:blipFill>
+                    <a:blip r:embed="rId15"/>
+                    <a:stretch>
+                      <a:fillRect/>
+                    </a:stretch>
+                  </pic:blipFill>
+                  <pic:spPr>
+                    <a:xfrm>
+                      <a:off x="0" y="0"/>
+                      <a:ext cx="5458587" cy="1209844"/>
+                    </a:xfrm>
+                    <a:prstGeom prst="rect">
+                      <a:avLst/>
+                    </a:prstGeom>
+                  </pic:spPr>
+                </pic:pic>
+              </a:graphicData>
+            </a:graphic>
+          </wp:inline>
+        </w:drawing>
+      </w:r>
     </w:p>
     <w:sectPr>
       <w:pgSz w:w="11906" w:h="16838"/>

</xml_diff>